<commit_message>
Chapters update after new price optimization
Chapter-1: Outline eklendi
Chapter-3 ve Chapter-4 : Değerler ve görseller güncellendi
</commit_message>
<xml_diff>
--- a/thesis/Corrected Chapters/thesis_ch1_rev.docx
+++ b/thesis/Corrected Chapters/thesis_ch1_rev.docx
@@ -4,7 +4,7 @@
   <w:body>
     <w:p>
       <w:pPr>
-        <w:pStyle w:val="Heading1"/>
+        <w:pStyle w:val="Balk1"/>
         <w:spacing w:before="960" w:after="720" w:line="360" w:lineRule="auto"/>
         <w:jc w:val="center"/>
         <w:rPr>
@@ -34,7 +34,7 @@
     </w:p>
     <w:p>
       <w:pPr>
-        <w:pStyle w:val="Heading1"/>
+        <w:pStyle w:val="Balk1"/>
         <w:numPr>
           <w:ilvl w:val="0"/>
           <w:numId w:val="3"/>
@@ -68,7 +68,7 @@
     </w:p>
     <w:p>
       <w:pPr>
-        <w:pStyle w:val="Heading2"/>
+        <w:pStyle w:val="Balk2"/>
         <w:numPr>
           <w:ilvl w:val="1"/>
           <w:numId w:val="3"/>
@@ -91,7 +91,7 @@
         <w:spacing w:line="360" w:lineRule="auto"/>
         <w:jc w:val="both"/>
         <w:rPr>
-          <w:rStyle w:val="Hyperlink"/>
+          <w:rStyle w:val="Kpr"/>
           <w:rFonts w:ascii="Times New Roman" w:hAnsi="Times New Roman" w:cs="Times New Roman"/>
           <w:color w:val="auto"/>
           <w:sz w:val="24"/>
@@ -367,7 +367,7 @@
       <w:hyperlink r:id="rId8" w:tgtFrame="_blank" w:history="1">
         <w:r>
           <w:rPr>
-            <w:rStyle w:val="Hyperlink"/>
+            <w:rStyle w:val="Kpr"/>
             <w:rFonts w:ascii="Times New Roman" w:hAnsi="Times New Roman" w:cs="Times New Roman"/>
             <w:color w:val="000000" w:themeColor="text1"/>
             <w:sz w:val="24"/>
@@ -391,7 +391,7 @@
       <w:hyperlink r:id="rId9" w:tgtFrame="_blank" w:history="1">
         <w:r>
           <w:rPr>
-            <w:rStyle w:val="Hyperlink"/>
+            <w:rStyle w:val="Kpr"/>
             <w:rFonts w:ascii="Times New Roman" w:hAnsi="Times New Roman" w:cs="Times New Roman"/>
             <w:color w:val="000000" w:themeColor="text1"/>
             <w:sz w:val="24"/>
@@ -404,7 +404,7 @@
       </w:hyperlink>
       <w:r>
         <w:rPr>
-          <w:rStyle w:val="Hyperlink"/>
+          <w:rStyle w:val="Kpr"/>
           <w:rFonts w:ascii="Times New Roman" w:hAnsi="Times New Roman" w:cs="Times New Roman"/>
           <w:color w:val="000000" w:themeColor="text1"/>
           <w:sz w:val="24"/>
@@ -416,7 +416,7 @@
       </w:r>
       <w:r>
         <w:rPr>
-          <w:rStyle w:val="Hyperlink"/>
+          <w:rStyle w:val="Kpr"/>
           <w:rFonts w:ascii="Times New Roman" w:hAnsi="Times New Roman" w:cs="Times New Roman"/>
           <w:color w:val="000000" w:themeColor="text1"/>
           <w:sz w:val="24"/>
@@ -428,7 +428,7 @@
       </w:r>
       <w:r>
         <w:rPr>
-          <w:rStyle w:val="Hyperlink"/>
+          <w:rStyle w:val="Kpr"/>
           <w:rFonts w:ascii="Times New Roman" w:hAnsi="Times New Roman" w:cs="Times New Roman"/>
           <w:color w:val="000000" w:themeColor="text1"/>
           <w:sz w:val="24"/>
@@ -440,7 +440,7 @@
       </w:r>
       <w:r>
         <w:rPr>
-          <w:rStyle w:val="Hyperlink"/>
+          <w:rStyle w:val="Kpr"/>
           <w:rFonts w:ascii="Times New Roman" w:hAnsi="Times New Roman" w:cs="Times New Roman"/>
           <w:color w:val="000000" w:themeColor="text1"/>
           <w:sz w:val="24"/>
@@ -452,7 +452,7 @@
       </w:r>
       <w:r>
         <w:rPr>
-          <w:rStyle w:val="Hyperlink"/>
+          <w:rStyle w:val="Kpr"/>
           <w:rFonts w:ascii="Times New Roman" w:hAnsi="Times New Roman" w:cs="Times New Roman"/>
           <w:color w:val="000000" w:themeColor="text1"/>
           <w:sz w:val="24"/>
@@ -464,7 +464,7 @@
       </w:r>
       <w:r>
         <w:rPr>
-          <w:rStyle w:val="Hyperlink"/>
+          <w:rStyle w:val="Kpr"/>
           <w:rFonts w:ascii="Times New Roman" w:hAnsi="Times New Roman" w:cs="Times New Roman"/>
           <w:color w:val="000000" w:themeColor="text1"/>
           <w:sz w:val="24"/>
@@ -476,7 +476,7 @@
       </w:r>
       <w:r>
         <w:rPr>
-          <w:rStyle w:val="Hyperlink"/>
+          <w:rStyle w:val="Kpr"/>
           <w:rFonts w:ascii="Times New Roman" w:hAnsi="Times New Roman" w:cs="Times New Roman"/>
           <w:color w:val="000000" w:themeColor="text1"/>
           <w:sz w:val="24"/>
@@ -488,7 +488,7 @@
       </w:r>
       <w:r>
         <w:rPr>
-          <w:rStyle w:val="Hyperlink"/>
+          <w:rStyle w:val="Kpr"/>
           <w:rFonts w:ascii="Times New Roman" w:hAnsi="Times New Roman" w:cs="Times New Roman"/>
           <w:color w:val="000000" w:themeColor="text1"/>
           <w:sz w:val="24"/>
@@ -500,7 +500,7 @@
       </w:r>
       <w:r>
         <w:rPr>
-          <w:rStyle w:val="Hyperlink"/>
+          <w:rStyle w:val="Kpr"/>
           <w:rFonts w:ascii="Times New Roman" w:hAnsi="Times New Roman" w:cs="Times New Roman"/>
           <w:color w:val="000000" w:themeColor="text1"/>
           <w:sz w:val="24"/>
@@ -512,7 +512,7 @@
       </w:r>
       <w:r>
         <w:rPr>
-          <w:rStyle w:val="Hyperlink"/>
+          <w:rStyle w:val="Kpr"/>
           <w:rFonts w:ascii="Times New Roman" w:hAnsi="Times New Roman" w:cs="Times New Roman"/>
           <w:color w:val="000000" w:themeColor="text1"/>
           <w:sz w:val="24"/>
@@ -524,7 +524,7 @@
       </w:r>
       <w:r>
         <w:rPr>
-          <w:rStyle w:val="Hyperlink"/>
+          <w:rStyle w:val="Kpr"/>
           <w:rFonts w:ascii="Times New Roman" w:hAnsi="Times New Roman" w:cs="Times New Roman"/>
           <w:color w:val="000000" w:themeColor="text1"/>
           <w:sz w:val="24"/>
@@ -536,7 +536,7 @@
       </w:r>
       <w:r>
         <w:rPr>
-          <w:rStyle w:val="Hyperlink"/>
+          <w:rStyle w:val="Kpr"/>
           <w:rFonts w:ascii="Times New Roman" w:hAnsi="Times New Roman" w:cs="Times New Roman"/>
           <w:color w:val="000000" w:themeColor="text1"/>
           <w:sz w:val="24"/>
@@ -548,7 +548,7 @@
       </w:r>
       <w:r>
         <w:rPr>
-          <w:rStyle w:val="Hyperlink"/>
+          <w:rStyle w:val="Kpr"/>
           <w:rFonts w:ascii="Times New Roman" w:hAnsi="Times New Roman" w:cs="Times New Roman"/>
           <w:color w:val="000000" w:themeColor="text1"/>
           <w:sz w:val="24"/>
@@ -560,7 +560,7 @@
       </w:r>
       <w:r>
         <w:rPr>
-          <w:rStyle w:val="Hyperlink"/>
+          <w:rStyle w:val="Kpr"/>
           <w:rFonts w:ascii="Times New Roman" w:hAnsi="Times New Roman" w:cs="Times New Roman"/>
           <w:color w:val="000000" w:themeColor="text1"/>
           <w:sz w:val="24"/>
@@ -572,7 +572,7 @@
       </w:r>
       <w:r>
         <w:rPr>
-          <w:rStyle w:val="Hyperlink"/>
+          <w:rStyle w:val="Kpr"/>
           <w:rFonts w:ascii="Times New Roman" w:hAnsi="Times New Roman" w:cs="Times New Roman"/>
           <w:color w:val="000000" w:themeColor="text1"/>
           <w:sz w:val="24"/>
@@ -596,7 +596,7 @@
       </w:pPr>
       <w:r>
         <w:rPr>
-          <w:rStyle w:val="Hyperlink"/>
+          <w:rStyle w:val="Kpr"/>
           <w:rFonts w:ascii="Times New Roman" w:hAnsi="Times New Roman" w:cs="Times New Roman"/>
           <w:color w:val="000000" w:themeColor="text1"/>
           <w:sz w:val="24"/>
@@ -607,7 +607,7 @@
       </w:r>
       <w:r>
         <w:rPr>
-          <w:rStyle w:val="Hyperlink"/>
+          <w:rStyle w:val="Kpr"/>
           <w:rFonts w:ascii="Times New Roman" w:hAnsi="Times New Roman" w:cs="Times New Roman"/>
           <w:color w:val="000000" w:themeColor="text1"/>
           <w:sz w:val="24"/>
@@ -618,7 +618,7 @@
       </w:r>
       <w:r>
         <w:rPr>
-          <w:rStyle w:val="Hyperlink"/>
+          <w:rStyle w:val="Kpr"/>
           <w:rFonts w:ascii="Times New Roman" w:hAnsi="Times New Roman" w:cs="Times New Roman"/>
           <w:color w:val="000000" w:themeColor="text1"/>
           <w:sz w:val="24"/>
@@ -629,7 +629,7 @@
       </w:r>
       <w:r>
         <w:rPr>
-          <w:rStyle w:val="Hyperlink"/>
+          <w:rStyle w:val="Kpr"/>
           <w:rFonts w:ascii="Times New Roman" w:hAnsi="Times New Roman" w:cs="Times New Roman"/>
           <w:color w:val="000000" w:themeColor="text1"/>
           <w:sz w:val="24"/>
@@ -640,7 +640,7 @@
       </w:r>
       <w:r>
         <w:rPr>
-          <w:rStyle w:val="Hyperlink"/>
+          <w:rStyle w:val="Kpr"/>
           <w:rFonts w:ascii="Times New Roman" w:hAnsi="Times New Roman" w:cs="Times New Roman"/>
           <w:color w:val="000000" w:themeColor="text1"/>
           <w:sz w:val="24"/>
@@ -662,7 +662,7 @@
       <w:bookmarkStart w:id="3" w:name="_Toc482742107"/>
       <w:r>
         <w:rPr>
-          <w:rStyle w:val="Heading1Char"/>
+          <w:rStyle w:val="Balk1Char"/>
           <w:noProof/>
           <w:color w:val="000000" w:themeColor="text1"/>
           <w:sz w:val="24"/>
@@ -721,9 +721,9 @@
     </w:p>
     <w:p>
       <w:pPr>
-        <w:pStyle w:val="Caption"/>
-        <w:rPr>
-          <w:rStyle w:val="Hyperlink"/>
+        <w:pStyle w:val="ResimYazs"/>
+        <w:rPr>
+          <w:rStyle w:val="Kpr"/>
           <w:color w:val="000000" w:themeColor="text1"/>
           <w:szCs w:val="22"/>
           <w:u w:val="none"/>
@@ -812,7 +812,7 @@
       </w:r>
       <w:r>
         <w:rPr>
-          <w:rStyle w:val="Hyperlink"/>
+          <w:rStyle w:val="Kpr"/>
           <w:color w:val="000000" w:themeColor="text1"/>
           <w:szCs w:val="22"/>
           <w:u w:val="none"/>
@@ -833,7 +833,7 @@
       <w:bookmarkStart w:id="6" w:name="_Toc482742108"/>
       <w:r>
         <w:rPr>
-          <w:rStyle w:val="Heading1Char"/>
+          <w:rStyle w:val="Balk1Char"/>
           <w:noProof/>
           <w:color w:val="000000" w:themeColor="text1"/>
           <w:sz w:val="24"/>
@@ -953,7 +953,7 @@
       </w:r>
       <w:r>
         <w:rPr>
-          <w:rStyle w:val="Hyperlink"/>
+          <w:rStyle w:val="Kpr"/>
           <w:rFonts w:ascii="Times New Roman" w:hAnsi="Times New Roman" w:cs="Times New Roman"/>
           <w:color w:val="000000" w:themeColor="text1"/>
           <w:u w:val="none"/>
@@ -1181,7 +1181,7 @@
         <w:spacing w:line="240" w:lineRule="auto"/>
         <w:jc w:val="center"/>
         <w:rPr>
-          <w:rStyle w:val="Hyperlink"/>
+          <w:rStyle w:val="Kpr"/>
           <w:rFonts w:ascii="Times New Roman" w:hAnsi="Times New Roman" w:cs="Times New Roman"/>
           <w:color w:val="000000" w:themeColor="text1"/>
           <w:szCs w:val="24"/>
@@ -1249,7 +1249,7 @@
       </w:r>
       <w:r>
         <w:rPr>
-          <w:rStyle w:val="Hyperlink"/>
+          <w:rStyle w:val="Kpr"/>
           <w:rFonts w:ascii="Times New Roman" w:hAnsi="Times New Roman" w:cs="Times New Roman"/>
           <w:color w:val="000000" w:themeColor="text1"/>
           <w:szCs w:val="24"/>
@@ -1874,7 +1874,7 @@
       </w:r>
       <w:r>
         <w:rPr>
-          <w:rStyle w:val="Hyperlink"/>
+          <w:rStyle w:val="Kpr"/>
           <w:rFonts w:ascii="Times New Roman" w:hAnsi="Times New Roman" w:cs="Times New Roman"/>
           <w:color w:val="000000" w:themeColor="text1"/>
           <w:u w:val="none"/>
@@ -1904,7 +1904,7 @@
     </w:p>
     <w:p>
       <w:pPr>
-        <w:pStyle w:val="ListParagraph"/>
+        <w:pStyle w:val="ListeParagraf"/>
         <w:numPr>
           <w:ilvl w:val="0"/>
           <w:numId w:val="15"/>
@@ -1928,7 +1928,7 @@
     </w:p>
     <w:p>
       <w:pPr>
-        <w:pStyle w:val="ListParagraph"/>
+        <w:pStyle w:val="ListeParagraf"/>
         <w:numPr>
           <w:ilvl w:val="0"/>
           <w:numId w:val="15"/>
@@ -1960,7 +1960,7 @@
     </w:p>
     <w:p>
       <w:pPr>
-        <w:pStyle w:val="ListParagraph"/>
+        <w:pStyle w:val="ListeParagraf"/>
         <w:numPr>
           <w:ilvl w:val="0"/>
           <w:numId w:val="15"/>
@@ -2161,7 +2161,7 @@
     </w:p>
     <w:p>
       <w:pPr>
-        <w:pStyle w:val="ListParagraph"/>
+        <w:pStyle w:val="ListeParagraf"/>
         <w:numPr>
           <w:ilvl w:val="0"/>
           <w:numId w:val="16"/>
@@ -2217,7 +2217,7 @@
     </w:p>
     <w:p>
       <w:pPr>
-        <w:pStyle w:val="ListParagraph"/>
+        <w:pStyle w:val="ListeParagraf"/>
         <w:numPr>
           <w:ilvl w:val="0"/>
           <w:numId w:val="16"/>
@@ -3556,7 +3556,7 @@
     </w:p>
     <w:p>
       <w:pPr>
-        <w:pStyle w:val="Heading2"/>
+        <w:pStyle w:val="Balk2"/>
         <w:numPr>
           <w:ilvl w:val="1"/>
           <w:numId w:val="3"/>
@@ -3737,7 +3737,7 @@
     </w:p>
     <w:tbl>
       <w:tblPr>
-        <w:tblStyle w:val="TableGrid"/>
+        <w:tblStyle w:val="TabloKlavuzu"/>
         <w:tblW w:w="0" w:type="auto"/>
         <w:jc w:val="center"/>
         <w:tblLook w:val="04A0" w:firstRow="1" w:lastRow="0" w:firstColumn="1" w:lastColumn="0" w:noHBand="0" w:noVBand="1"/>
@@ -5343,7 +5343,7 @@
     </w:tbl>
     <w:p>
       <w:pPr>
-        <w:pStyle w:val="Caption"/>
+        <w:pStyle w:val="ResimYazs"/>
         <w:spacing w:before="240"/>
       </w:pPr>
       <w:bookmarkStart w:id="8" w:name="_Toc482742211"/>
@@ -5518,7 +5518,7 @@
     </w:p>
     <w:p>
       <w:pPr>
-        <w:pStyle w:val="Caption"/>
+        <w:pStyle w:val="ResimYazs"/>
       </w:pPr>
       <w:r>
         <w:rPr>
@@ -5671,7 +5671,7 @@
     </w:p>
     <w:tbl>
       <w:tblPr>
-        <w:tblStyle w:val="TableGrid"/>
+        <w:tblStyle w:val="TabloKlavuzu"/>
         <w:tblW w:w="0" w:type="auto"/>
         <w:jc w:val="center"/>
         <w:tblLook w:val="04A0" w:firstRow="1" w:lastRow="0" w:firstColumn="1" w:lastColumn="0" w:noHBand="0" w:noVBand="1"/>
@@ -7013,7 +7013,7 @@
     </w:tbl>
     <w:p>
       <w:pPr>
-        <w:pStyle w:val="Caption"/>
+        <w:pStyle w:val="ResimYazs"/>
         <w:spacing w:before="240"/>
       </w:pPr>
       <w:r>
@@ -7211,7 +7211,7 @@
     </w:p>
     <w:p>
       <w:pPr>
-        <w:pStyle w:val="ListParagraph"/>
+        <w:pStyle w:val="ListeParagraf"/>
         <w:keepNext/>
         <w:keepLines/>
         <w:numPr>
@@ -7241,7 +7241,7 @@
     </w:p>
     <w:p>
       <w:pPr>
-        <w:pStyle w:val="ListParagraph"/>
+        <w:pStyle w:val="ListeParagraf"/>
         <w:keepNext/>
         <w:keepLines/>
         <w:numPr>
@@ -7271,7 +7271,7 @@
     </w:p>
     <w:p>
       <w:pPr>
-        <w:pStyle w:val="ListParagraph"/>
+        <w:pStyle w:val="ListeParagraf"/>
         <w:keepNext/>
         <w:keepLines/>
         <w:numPr>
@@ -7301,7 +7301,7 @@
     </w:p>
     <w:p>
       <w:pPr>
-        <w:pStyle w:val="ListParagraph"/>
+        <w:pStyle w:val="ListeParagraf"/>
         <w:keepNext/>
         <w:keepLines/>
         <w:numPr>
@@ -7331,7 +7331,7 @@
     </w:p>
     <w:p>
       <w:pPr>
-        <w:pStyle w:val="ListParagraph"/>
+        <w:pStyle w:val="ListeParagraf"/>
         <w:keepNext/>
         <w:keepLines/>
         <w:numPr>
@@ -7361,7 +7361,7 @@
     </w:p>
     <w:p>
       <w:pPr>
-        <w:pStyle w:val="Heading2"/>
+        <w:pStyle w:val="Balk2"/>
         <w:numPr>
           <w:ilvl w:val="1"/>
           <w:numId w:val="3"/>
@@ -7378,6 +7378,429 @@
         <w:t>Thesis Outline</w:t>
       </w:r>
       <w:bookmarkEnd w:id="29"/>
+    </w:p>
+    <w:p>
+      <w:pPr>
+        <w:spacing w:line="360" w:lineRule="auto"/>
+        <w:jc w:val="both"/>
+        <w:rPr>
+          <w:rFonts w:ascii="Times New Roman" w:hAnsi="Times New Roman" w:cs="Times New Roman"/>
+          <w:color w:val="000000" w:themeColor="text1"/>
+          <w:sz w:val="24"/>
+          <w:szCs w:val="24"/>
+          <w:lang w:val="en-US"/>
+        </w:rPr>
+      </w:pPr>
+      <w:r>
+        <w:rPr>
+          <w:rFonts w:ascii="Times New Roman" w:hAnsi="Times New Roman" w:cs="Times New Roman"/>
+          <w:color w:val="000000" w:themeColor="text1"/>
+          <w:sz w:val="24"/>
+          <w:szCs w:val="24"/>
+          <w:lang w:val="en-US"/>
+        </w:rPr>
+        <w:t>In Chapter</w:t>
+      </w:r>
+      <w:r>
+        <w:rPr>
+          <w:rFonts w:ascii="Times New Roman" w:hAnsi="Times New Roman" w:cs="Times New Roman"/>
+          <w:color w:val="000000" w:themeColor="text1"/>
+          <w:sz w:val="24"/>
+          <w:szCs w:val="24"/>
+          <w:lang w:val="en-US"/>
+        </w:rPr>
+        <w:t>-</w:t>
+      </w:r>
+      <w:r>
+        <w:rPr>
+          <w:rFonts w:ascii="Times New Roman" w:hAnsi="Times New Roman" w:cs="Times New Roman"/>
+          <w:color w:val="000000" w:themeColor="text1"/>
+          <w:sz w:val="24"/>
+          <w:szCs w:val="24"/>
+          <w:lang w:val="en-US"/>
+        </w:rPr>
+        <w:t>2,</w:t>
+      </w:r>
+      <w:r>
+        <w:rPr>
+          <w:rFonts w:ascii="Times New Roman" w:hAnsi="Times New Roman" w:cs="Times New Roman"/>
+          <w:color w:val="000000" w:themeColor="text1"/>
+          <w:sz w:val="24"/>
+          <w:szCs w:val="24"/>
+          <w:lang w:val="en-US"/>
+        </w:rPr>
+        <w:t xml:space="preserve"> general overview of wind energy conversion systems and challenges in this area will </w:t>
+      </w:r>
+      <w:r>
+        <w:rPr>
+          <w:rFonts w:ascii="Times New Roman" w:hAnsi="Times New Roman" w:cs="Times New Roman"/>
+          <w:color w:val="000000" w:themeColor="text1"/>
+          <w:sz w:val="24"/>
+          <w:szCs w:val="24"/>
+          <w:lang w:val="en-US"/>
+        </w:rPr>
+        <w:t xml:space="preserve">be </w:t>
+      </w:r>
+      <w:r>
+        <w:rPr>
+          <w:rFonts w:ascii="Times New Roman" w:hAnsi="Times New Roman" w:cs="Times New Roman"/>
+          <w:color w:val="000000" w:themeColor="text1"/>
+          <w:sz w:val="24"/>
+          <w:szCs w:val="24"/>
+          <w:lang w:val="en-US"/>
+        </w:rPr>
+        <w:t>summarized. For this purpose, generator systems used in wind energy con</w:t>
+      </w:r>
+      <w:r>
+        <w:rPr>
+          <w:rFonts w:ascii="Times New Roman" w:hAnsi="Times New Roman" w:cs="Times New Roman"/>
+          <w:color w:val="000000" w:themeColor="text1"/>
+          <w:sz w:val="24"/>
+          <w:szCs w:val="24"/>
+          <w:lang w:val="en-US"/>
+        </w:rPr>
+        <w:t>version systems will be classified</w:t>
+      </w:r>
+      <w:r>
+        <w:rPr>
+          <w:rFonts w:ascii="Times New Roman" w:hAnsi="Times New Roman" w:cs="Times New Roman"/>
+          <w:color w:val="000000" w:themeColor="text1"/>
+          <w:sz w:val="24"/>
+          <w:szCs w:val="24"/>
+          <w:lang w:val="en-US"/>
+        </w:rPr>
+        <w:t xml:space="preserve"> according to electrical and mechanical aspect</w:t>
+      </w:r>
+      <w:r>
+        <w:rPr>
+          <w:rFonts w:ascii="Times New Roman" w:hAnsi="Times New Roman" w:cs="Times New Roman"/>
+          <w:color w:val="000000" w:themeColor="text1"/>
+          <w:sz w:val="24"/>
+          <w:szCs w:val="24"/>
+          <w:lang w:val="en-US"/>
+        </w:rPr>
+        <w:t>s</w:t>
+      </w:r>
+      <w:r>
+        <w:rPr>
+          <w:rFonts w:ascii="Times New Roman" w:hAnsi="Times New Roman" w:cs="Times New Roman"/>
+          <w:color w:val="000000" w:themeColor="text1"/>
+          <w:sz w:val="24"/>
+          <w:szCs w:val="24"/>
+          <w:lang w:val="en-US"/>
+        </w:rPr>
+        <w:t xml:space="preserve">. Importance of </w:t>
+      </w:r>
+      <w:r>
+        <w:rPr>
+          <w:rFonts w:ascii="Times New Roman" w:hAnsi="Times New Roman" w:cs="Times New Roman"/>
+          <w:color w:val="000000" w:themeColor="text1"/>
+          <w:sz w:val="24"/>
+          <w:szCs w:val="24"/>
+          <w:lang w:val="en-US"/>
+        </w:rPr>
+        <w:t xml:space="preserve">modularity </w:t>
+      </w:r>
+      <w:r>
+        <w:rPr>
+          <w:rFonts w:ascii="Times New Roman" w:hAnsi="Times New Roman" w:cs="Times New Roman"/>
+          <w:color w:val="000000" w:themeColor="text1"/>
+          <w:sz w:val="24"/>
+          <w:szCs w:val="24"/>
+          <w:lang w:val="en-US"/>
+        </w:rPr>
+        <w:t>will be described. Finally,</w:t>
+      </w:r>
+      <w:r>
+        <w:rPr>
+          <w:rFonts w:ascii="Times New Roman" w:hAnsi="Times New Roman" w:cs="Times New Roman"/>
+          <w:color w:val="000000" w:themeColor="text1"/>
+          <w:sz w:val="24"/>
+          <w:szCs w:val="24"/>
+          <w:lang w:val="en-US"/>
+        </w:rPr>
+        <w:t xml:space="preserve"> </w:t>
+      </w:r>
+      <w:r>
+        <w:rPr>
+          <w:rFonts w:ascii="Times New Roman" w:hAnsi="Times New Roman" w:cs="Times New Roman"/>
+          <w:color w:val="000000" w:themeColor="text1"/>
+          <w:sz w:val="24"/>
+          <w:szCs w:val="24"/>
+          <w:lang w:val="en-US"/>
+        </w:rPr>
+        <w:t>chosen direct drive AFPM generator system will be explained and advantages and disadvantages of it will be evaluated.</w:t>
+      </w:r>
+    </w:p>
+    <w:p>
+      <w:pPr>
+        <w:spacing w:line="360" w:lineRule="auto"/>
+        <w:jc w:val="both"/>
+        <w:rPr>
+          <w:rFonts w:ascii="Times New Roman" w:hAnsi="Times New Roman" w:cs="Times New Roman"/>
+          <w:color w:val="000000" w:themeColor="text1"/>
+          <w:sz w:val="24"/>
+          <w:szCs w:val="24"/>
+          <w:lang w:val="en-US"/>
+        </w:rPr>
+      </w:pPr>
+      <w:r>
+        <w:rPr>
+          <w:rFonts w:ascii="Times New Roman" w:hAnsi="Times New Roman" w:cs="Times New Roman"/>
+          <w:color w:val="000000" w:themeColor="text1"/>
+          <w:sz w:val="24"/>
+          <w:szCs w:val="24"/>
+          <w:lang w:val="en-US"/>
+        </w:rPr>
+        <w:t xml:space="preserve">In Chapter-3, </w:t>
+      </w:r>
+      <w:r>
+        <w:rPr>
+          <w:rFonts w:ascii="Times New Roman" w:hAnsi="Times New Roman" w:cs="Times New Roman"/>
+          <w:color w:val="000000" w:themeColor="text1"/>
+          <w:sz w:val="24"/>
+          <w:szCs w:val="24"/>
+          <w:lang w:val="en-US"/>
+        </w:rPr>
+        <w:t xml:space="preserve">detailed analytical design equations of the proposed AFPM generator will be described and related drawings will be given. Following in this chapter, FEA results and analytical calculation results for the sample 50 kW AFPM generator will be compared and results will be discussed in order to check the accuracy of the analytical design methodology proposed in this thesis. </w:t>
+      </w:r>
+    </w:p>
+    <w:p>
+      <w:pPr>
+        <w:spacing w:line="360" w:lineRule="auto"/>
+        <w:jc w:val="both"/>
+        <w:rPr>
+          <w:rFonts w:ascii="Times New Roman" w:hAnsi="Times New Roman" w:cs="Times New Roman"/>
+          <w:color w:val="000000" w:themeColor="text1"/>
+          <w:sz w:val="24"/>
+          <w:szCs w:val="24"/>
+          <w:lang w:val="en-US"/>
+        </w:rPr>
+      </w:pPr>
+      <w:r>
+        <w:rPr>
+          <w:rFonts w:ascii="Times New Roman" w:hAnsi="Times New Roman" w:cs="Times New Roman"/>
+          <w:color w:val="000000" w:themeColor="text1"/>
+          <w:sz w:val="24"/>
+          <w:szCs w:val="24"/>
+          <w:lang w:val="en-US"/>
+        </w:rPr>
+        <w:t>In Chapter-4, optimization process will be introduced and optimized parameters of the proposed AFPM generator will be presented. First, evolutionary algorithm and nature of the genetic algorithm will be described. Then all details of the optimization procedure followed in this th</w:t>
+      </w:r>
+      <w:r>
+        <w:rPr>
+          <w:rFonts w:ascii="Times New Roman" w:hAnsi="Times New Roman" w:cs="Times New Roman"/>
+          <w:color w:val="000000" w:themeColor="text1"/>
+          <w:sz w:val="24"/>
+          <w:szCs w:val="24"/>
+          <w:lang w:val="en-US"/>
+        </w:rPr>
+        <w:t xml:space="preserve">esis will be </w:t>
+      </w:r>
+      <w:r>
+        <w:rPr>
+          <w:rFonts w:ascii="Times New Roman" w:hAnsi="Times New Roman" w:cs="Times New Roman"/>
+          <w:color w:val="000000" w:themeColor="text1"/>
+          <w:sz w:val="24"/>
+          <w:szCs w:val="24"/>
+          <w:lang w:val="en-US"/>
+        </w:rPr>
+        <w:t>desribed</w:t>
+      </w:r>
+      <w:r>
+        <w:rPr>
+          <w:rFonts w:ascii="Times New Roman" w:hAnsi="Times New Roman" w:cs="Times New Roman"/>
+          <w:color w:val="000000" w:themeColor="text1"/>
+          <w:sz w:val="24"/>
+          <w:szCs w:val="24"/>
+          <w:lang w:val="en-US"/>
+        </w:rPr>
+        <w:t xml:space="preserve">. Finally, </w:t>
+      </w:r>
+      <w:r>
+        <w:rPr>
+          <w:rFonts w:ascii="Times New Roman" w:hAnsi="Times New Roman" w:cs="Times New Roman"/>
+          <w:color w:val="000000" w:themeColor="text1"/>
+          <w:sz w:val="24"/>
+          <w:szCs w:val="24"/>
+          <w:lang w:val="en-US"/>
+        </w:rPr>
+        <w:t>optimized design parameters and analytically calculated performance values of the</w:t>
+      </w:r>
+      <w:r>
+        <w:rPr>
+          <w:rFonts w:ascii="Times New Roman" w:hAnsi="Times New Roman" w:cs="Times New Roman"/>
+          <w:color w:val="000000" w:themeColor="text1"/>
+          <w:sz w:val="24"/>
+          <w:szCs w:val="24"/>
+          <w:lang w:val="en-US"/>
+        </w:rPr>
+        <w:t xml:space="preserve"> proposed 5MW 12 rpm </w:t>
+      </w:r>
+      <w:r>
+        <w:rPr>
+          <w:rFonts w:ascii="Times New Roman" w:hAnsi="Times New Roman" w:cs="Times New Roman"/>
+          <w:color w:val="000000" w:themeColor="text1"/>
+          <w:sz w:val="24"/>
+          <w:szCs w:val="24"/>
+          <w:lang w:val="en-US"/>
+        </w:rPr>
+        <w:t>generator</w:t>
+      </w:r>
+      <w:r>
+        <w:rPr>
+          <w:rFonts w:ascii="Times New Roman" w:hAnsi="Times New Roman" w:cs="Times New Roman"/>
+          <w:color w:val="000000" w:themeColor="text1"/>
+          <w:sz w:val="24"/>
+          <w:szCs w:val="24"/>
+          <w:lang w:val="en-US"/>
+        </w:rPr>
+        <w:t xml:space="preserve"> </w:t>
+      </w:r>
+      <w:r>
+        <w:rPr>
+          <w:rFonts w:ascii="Times New Roman" w:hAnsi="Times New Roman" w:cs="Times New Roman"/>
+          <w:color w:val="000000" w:themeColor="text1"/>
+          <w:sz w:val="24"/>
+          <w:szCs w:val="24"/>
+          <w:lang w:val="en-US"/>
+        </w:rPr>
+        <w:t xml:space="preserve">will be </w:t>
+      </w:r>
+      <w:r>
+        <w:rPr>
+          <w:rFonts w:ascii="Times New Roman" w:hAnsi="Times New Roman" w:cs="Times New Roman"/>
+          <w:color w:val="000000" w:themeColor="text1"/>
+          <w:sz w:val="24"/>
+          <w:szCs w:val="24"/>
+          <w:lang w:val="en-US"/>
+        </w:rPr>
+        <w:t>presented</w:t>
+      </w:r>
+      <w:r>
+        <w:rPr>
+          <w:rFonts w:ascii="Times New Roman" w:hAnsi="Times New Roman" w:cs="Times New Roman"/>
+          <w:color w:val="000000" w:themeColor="text1"/>
+          <w:sz w:val="24"/>
+          <w:szCs w:val="24"/>
+          <w:lang w:val="en-US"/>
+        </w:rPr>
+        <w:t>.</w:t>
+      </w:r>
+      <w:r>
+        <w:rPr>
+          <w:rFonts w:ascii="Times New Roman" w:hAnsi="Times New Roman" w:cs="Times New Roman"/>
+          <w:color w:val="000000" w:themeColor="text1"/>
+          <w:sz w:val="24"/>
+          <w:szCs w:val="24"/>
+          <w:lang w:val="en-US"/>
+        </w:rPr>
+        <w:t xml:space="preserve"> Discussion of the mass and cost components of the</w:t>
+      </w:r>
+      <w:r>
+        <w:rPr>
+          <w:rFonts w:ascii="Times New Roman" w:hAnsi="Times New Roman" w:cs="Times New Roman"/>
+          <w:color w:val="000000" w:themeColor="text1"/>
+          <w:sz w:val="24"/>
+          <w:szCs w:val="24"/>
+          <w:lang w:val="en-US"/>
+        </w:rPr>
+        <w:t xml:space="preserve"> proposed design will be given at the end of this chapter.</w:t>
+      </w:r>
+    </w:p>
+    <w:p>
+      <w:pPr>
+        <w:spacing w:line="360" w:lineRule="auto"/>
+        <w:jc w:val="both"/>
+        <w:rPr>
+          <w:rFonts w:ascii="Times New Roman" w:hAnsi="Times New Roman" w:cs="Times New Roman"/>
+          <w:color w:val="000000" w:themeColor="text1"/>
+          <w:sz w:val="24"/>
+          <w:szCs w:val="24"/>
+          <w:lang w:val="en-US"/>
+        </w:rPr>
+      </w:pPr>
+      <w:r>
+        <w:rPr>
+          <w:rFonts w:ascii="Times New Roman" w:hAnsi="Times New Roman" w:cs="Times New Roman"/>
+          <w:color w:val="000000" w:themeColor="text1"/>
+          <w:sz w:val="24"/>
+          <w:szCs w:val="24"/>
+          <w:lang w:val="en-US"/>
+        </w:rPr>
+        <w:t>In Chapter-5, finite element analysis of t</w:t>
+      </w:r>
+      <w:bookmarkStart w:id="30" w:name="_GoBack"/>
+      <w:bookmarkEnd w:id="30"/>
+      <w:r>
+        <w:rPr>
+          <w:rFonts w:ascii="Times New Roman" w:hAnsi="Times New Roman" w:cs="Times New Roman"/>
+          <w:color w:val="000000" w:themeColor="text1"/>
+          <w:sz w:val="24"/>
+          <w:szCs w:val="24"/>
+          <w:lang w:val="en-US"/>
+        </w:rPr>
+        <w:t>he proposed design is reviewed and results of this analysis will be compared with analytically calculated design parameters in order to verify the proposed AFPM design. Finally, comparison of the proposed generator with similar MW-level wind turbine generators on the market will be presented in terms of different aspects.</w:t>
+      </w:r>
+    </w:p>
+    <w:p>
+      <w:pPr>
+        <w:spacing w:line="360" w:lineRule="auto"/>
+        <w:jc w:val="both"/>
+        <w:rPr>
+          <w:rFonts w:ascii="Times New Roman" w:hAnsi="Times New Roman" w:cs="Times New Roman"/>
+          <w:color w:val="000000" w:themeColor="text1"/>
+          <w:sz w:val="24"/>
+          <w:szCs w:val="24"/>
+          <w:lang w:val="en-US"/>
+        </w:rPr>
+      </w:pPr>
+      <w:r>
+        <w:rPr>
+          <w:rFonts w:ascii="Times New Roman" w:hAnsi="Times New Roman" w:cs="Times New Roman"/>
+          <w:color w:val="000000" w:themeColor="text1"/>
+          <w:sz w:val="24"/>
+          <w:szCs w:val="24"/>
+          <w:lang w:val="en-US"/>
+        </w:rPr>
+        <w:t xml:space="preserve">In Chapter-6, conclusions and future work about this thesis study will be discussed. </w:t>
+      </w:r>
+    </w:p>
+    <w:p>
+      <w:pPr>
+        <w:spacing w:line="360" w:lineRule="auto"/>
+        <w:jc w:val="both"/>
+        <w:rPr>
+          <w:rFonts w:ascii="Times New Roman" w:hAnsi="Times New Roman" w:cs="Times New Roman"/>
+          <w:color w:val="000000" w:themeColor="text1"/>
+          <w:sz w:val="24"/>
+          <w:szCs w:val="24"/>
+          <w:lang w:val="en-US"/>
+        </w:rPr>
+      </w:pPr>
+    </w:p>
+    <w:p>
+      <w:pPr>
+        <w:spacing w:line="360" w:lineRule="auto"/>
+        <w:jc w:val="both"/>
+        <w:rPr>
+          <w:rFonts w:ascii="Times New Roman" w:hAnsi="Times New Roman" w:cs="Times New Roman"/>
+          <w:color w:val="000000" w:themeColor="text1"/>
+          <w:sz w:val="24"/>
+          <w:szCs w:val="24"/>
+          <w:lang w:val="en-US"/>
+        </w:rPr>
+      </w:pPr>
+      <w:r>
+        <w:rPr>
+          <w:rFonts w:ascii="Times New Roman" w:hAnsi="Times New Roman" w:cs="Times New Roman"/>
+          <w:color w:val="000000" w:themeColor="text1"/>
+          <w:sz w:val="24"/>
+          <w:szCs w:val="24"/>
+          <w:lang w:val="en-US"/>
+        </w:rPr>
+        <w:t xml:space="preserve"> </w:t>
+      </w:r>
     </w:p>
     <w:p>
       <w:pPr>
@@ -7403,17 +7826,7 @@
           <w:szCs w:val="24"/>
           <w:lang w:val="en-US"/>
         </w:rPr>
-        <w:t>T</w:t>
-      </w:r>
-      <w:r>
-        <w:rPr>
-          <w:rFonts w:ascii="Times New Roman" w:hAnsi="Times New Roman" w:cs="Times New Roman"/>
-          <w:color w:val="000000" w:themeColor="text1"/>
-          <w:sz w:val="24"/>
-          <w:szCs w:val="24"/>
-          <w:lang w:val="en-US"/>
-        </w:rPr>
-        <w:t>BA</w:t>
+        <w:t xml:space="preserve">  </w:t>
       </w:r>
     </w:p>
     <w:p>
@@ -7433,7 +7846,7 @@
           <w:lang w:val="en-US"/>
         </w:rPr>
       </w:pPr>
-      <w:bookmarkStart w:id="30" w:name="_Toc482742116"/>
+      <w:bookmarkStart w:id="31" w:name="_Toc482742116"/>
       <w:r>
         <w:rPr>
           <w:rFonts w:ascii="Times New Roman" w:eastAsia="Times New Roman" w:hAnsi="Times New Roman" w:cs="Times New Roman"/>
@@ -7447,7 +7860,7 @@
         <w:lastRenderedPageBreak/>
         <w:t>REFERENCES</w:t>
       </w:r>
-      <w:bookmarkEnd w:id="30"/>
+      <w:bookmarkEnd w:id="31"/>
     </w:p>
     <w:p>
       <w:pPr>
@@ -7503,7 +7916,7 @@
       <w:hyperlink r:id="rId22" w:tgtFrame="_blank" w:history="1">
         <w:r>
           <w:rPr>
-            <w:rStyle w:val="Hyperlink"/>
+            <w:rStyle w:val="Kpr"/>
             <w:rFonts w:ascii="Times New Roman" w:hAnsi="Times New Roman" w:cs="Times New Roman"/>
             <w:sz w:val="24"/>
             <w:szCs w:val="24"/>
@@ -7918,7 +8331,7 @@
       <w:hyperlink r:id="rId23" w:history="1">
         <w:r>
           <w:rPr>
-            <w:rStyle w:val="Hyperlink"/>
+            <w:rStyle w:val="Kpr"/>
             <w:rFonts w:ascii="Times New Roman" w:hAnsi="Times New Roman" w:cs="Times New Roman"/>
             <w:sz w:val="24"/>
             <w:szCs w:val="24"/>
@@ -8043,7 +8456,7 @@
       </w:r>
       <w:r>
         <w:rPr>
-          <w:rStyle w:val="Emphasis"/>
+          <w:rStyle w:val="Vurgu"/>
           <w:rFonts w:ascii="Times New Roman" w:hAnsi="Times New Roman" w:cs="Times New Roman"/>
           <w:color w:val="000000"/>
           <w:sz w:val="24"/>
@@ -8243,7 +8656,7 @@
       <w:hyperlink r:id="rId24" w:history="1">
         <w:r>
           <w:rPr>
-            <w:rStyle w:val="Hyperlink"/>
+            <w:rStyle w:val="Kpr"/>
             <w:rFonts w:ascii="Times New Roman" w:eastAsiaTheme="majorEastAsia" w:hAnsi="Times New Roman" w:cs="Times New Roman"/>
             <w:sz w:val="24"/>
             <w:szCs w:val="24"/>
@@ -8334,7 +8747,7 @@
       <w:hyperlink r:id="rId25" w:history="1">
         <w:r>
           <w:rPr>
-            <w:rStyle w:val="Hyperlink"/>
+            <w:rStyle w:val="Kpr"/>
             <w:rFonts w:ascii="Times New Roman" w:eastAsiaTheme="majorEastAsia" w:hAnsi="Times New Roman" w:cs="Times New Roman"/>
             <w:sz w:val="24"/>
             <w:szCs w:val="24"/>
@@ -8426,7 +8839,7 @@
       <w:hyperlink r:id="rId26" w:history="1">
         <w:r>
           <w:rPr>
-            <w:rStyle w:val="Hyperlink"/>
+            <w:rStyle w:val="Kpr"/>
             <w:rFonts w:ascii="Times New Roman" w:eastAsiaTheme="majorEastAsia" w:hAnsi="Times New Roman" w:cs="Times New Roman"/>
             <w:sz w:val="24"/>
             <w:szCs w:val="24"/>
@@ -8526,7 +8939,7 @@
       <w:hyperlink r:id="rId27" w:history="1">
         <w:r>
           <w:rPr>
-            <w:rStyle w:val="Hyperlink"/>
+            <w:rStyle w:val="Kpr"/>
             <w:rFonts w:ascii="Times New Roman" w:eastAsiaTheme="majorEastAsia" w:hAnsi="Times New Roman" w:cs="Times New Roman"/>
             <w:sz w:val="24"/>
             <w:szCs w:val="24"/>
@@ -8633,7 +9046,7 @@
       <w:hyperlink r:id="rId28" w:history="1">
         <w:r>
           <w:rPr>
-            <w:rStyle w:val="Hyperlink"/>
+            <w:rStyle w:val="Kpr"/>
             <w:rFonts w:ascii="Times New Roman" w:eastAsiaTheme="majorEastAsia" w:hAnsi="Times New Roman" w:cs="Times New Roman"/>
             <w:sz w:val="24"/>
             <w:szCs w:val="24"/>
@@ -8736,7 +9149,7 @@
       <w:hyperlink r:id="rId29" w:history="1">
         <w:r>
           <w:rPr>
-            <w:rStyle w:val="Hyperlink"/>
+            <w:rStyle w:val="Kpr"/>
             <w:rFonts w:ascii="Times New Roman" w:eastAsiaTheme="majorEastAsia" w:hAnsi="Times New Roman" w:cs="Times New Roman"/>
             <w:sz w:val="24"/>
             <w:szCs w:val="24"/>
@@ -8836,7 +9249,7 @@
       <w:hyperlink r:id="rId30" w:history="1">
         <w:r>
           <w:rPr>
-            <w:rStyle w:val="Hyperlink"/>
+            <w:rStyle w:val="Kpr"/>
             <w:rFonts w:ascii="Times New Roman" w:eastAsiaTheme="majorEastAsia" w:hAnsi="Times New Roman" w:cs="Times New Roman"/>
             <w:sz w:val="24"/>
             <w:szCs w:val="24"/>
@@ -8906,16 +9319,7 @@
           <w:rFonts w:ascii="Times New Roman" w:hAnsi="Times New Roman" w:cs="Times New Roman"/>
           <w:sz w:val="24"/>
         </w:rPr>
-        <w:t>Siemens Wind Pow</w:t>
-      </w:r>
-      <w:bookmarkStart w:id="31" w:name="_GoBack"/>
-      <w:bookmarkEnd w:id="31"/>
-      <w:r>
-        <w:rPr>
-          <w:rFonts w:ascii="Times New Roman" w:hAnsi="Times New Roman" w:cs="Times New Roman"/>
-          <w:sz w:val="24"/>
-        </w:rPr>
-        <w:t>er GmbH &amp; Corporation,</w:t>
+        <w:t>Siemens Wind Power GmbH &amp; Corporation,</w:t>
       </w:r>
       <w:r>
         <w:rPr>
@@ -8932,7 +9336,7 @@
         <w:spacing w:line="360" w:lineRule="auto"/>
         <w:jc w:val="both"/>
         <w:rPr>
-          <w:rStyle w:val="Hyperlink"/>
+          <w:rStyle w:val="Kpr"/>
           <w:rFonts w:ascii="Times New Roman" w:eastAsiaTheme="majorEastAsia" w:hAnsi="Times New Roman" w:cs="Times New Roman"/>
           <w:sz w:val="24"/>
           <w:szCs w:val="24"/>
@@ -8942,7 +9346,7 @@
       <w:hyperlink r:id="rId31" w:history="1">
         <w:r>
           <w:rPr>
-            <w:rStyle w:val="Hyperlink"/>
+            <w:rStyle w:val="Kpr"/>
             <w:rFonts w:ascii="Times New Roman" w:eastAsiaTheme="majorEastAsia" w:hAnsi="Times New Roman" w:cs="Times New Roman"/>
             <w:sz w:val="24"/>
             <w:szCs w:val="24"/>
@@ -9049,7 +9453,7 @@
       <w:hyperlink r:id="rId32" w:history="1">
         <w:r>
           <w:rPr>
-            <w:rStyle w:val="Hyperlink"/>
+            <w:rStyle w:val="Kpr"/>
             <w:rFonts w:ascii="Times New Roman" w:eastAsiaTheme="majorEastAsia" w:hAnsi="Times New Roman" w:cs="Times New Roman"/>
             <w:sz w:val="24"/>
             <w:szCs w:val="24"/>
@@ -9152,7 +9556,7 @@
       <w:hyperlink r:id="rId33" w:history="1">
         <w:r>
           <w:rPr>
-            <w:rStyle w:val="Hyperlink"/>
+            <w:rStyle w:val="Kpr"/>
             <w:rFonts w:ascii="Times New Roman" w:eastAsiaTheme="majorEastAsia" w:hAnsi="Times New Roman" w:cs="Times New Roman"/>
             <w:sz w:val="24"/>
             <w:szCs w:val="24"/>
@@ -9470,7 +9874,7 @@
       </w:r>
       <w:r>
         <w:rPr>
-          <w:rStyle w:val="Emphasis"/>
+          <w:rStyle w:val="Vurgu"/>
           <w:rFonts w:ascii="Times New Roman" w:hAnsi="Times New Roman" w:cs="Times New Roman"/>
           <w:color w:val="000000"/>
           <w:sz w:val="24"/>
@@ -9540,7 +9944,7 @@
       </w:r>
       <w:r>
         <w:rPr>
-          <w:rStyle w:val="Emphasis"/>
+          <w:rStyle w:val="Vurgu"/>
           <w:rFonts w:ascii="Times New Roman" w:hAnsi="Times New Roman" w:cs="Times New Roman"/>
           <w:color w:val="000000"/>
           <w:sz w:val="24"/>
@@ -9602,7 +10006,7 @@
       </w:r>
       <w:r>
         <w:rPr>
-          <w:rStyle w:val="Emphasis"/>
+          <w:rStyle w:val="Vurgu"/>
           <w:rFonts w:ascii="Times New Roman" w:hAnsi="Times New Roman" w:cs="Times New Roman"/>
           <w:color w:val="000000"/>
           <w:sz w:val="24"/>
@@ -9633,7 +10037,7 @@
     </w:p>
     <w:p>
       <w:pPr>
-        <w:pStyle w:val="HTMLPreformatted"/>
+        <w:pStyle w:val="HTMLncedenBiimlendirilmi"/>
         <w:spacing w:line="360" w:lineRule="auto"/>
         <w:jc w:val="both"/>
         <w:rPr>
@@ -9647,7 +10051,7 @@
     </w:p>
     <w:p>
       <w:pPr>
-        <w:pStyle w:val="HTMLPreformatted"/>
+        <w:pStyle w:val="HTMLncedenBiimlendirilmi"/>
         <w:spacing w:line="276" w:lineRule="auto"/>
         <w:jc w:val="both"/>
         <w:rPr>
@@ -9742,7 +10146,7 @@
     <w:sdtContent>
       <w:p>
         <w:pPr>
-          <w:pStyle w:val="Header"/>
+          <w:pStyle w:val="stbilgi"/>
           <w:jc w:val="center"/>
           <w:rPr>
             <w:rFonts w:ascii="Times New Roman" w:hAnsi="Times New Roman" w:cs="Times New Roman"/>
@@ -9812,7 +10216,7 @@
 
 <file path=word/numbering.xml><?xml version="1.0" encoding="utf-8"?>
 <w:numbering xmlns:wpc="http://schemas.microsoft.com/office/word/2010/wordprocessingCanvas" xmlns:mc="http://schemas.openxmlformats.org/markup-compatibility/2006" xmlns:o="urn:schemas-microsoft-com:office:office" xmlns:r="http://schemas.openxmlformats.org/officeDocument/2006/relationships" xmlns:m="http://schemas.openxmlformats.org/officeDocument/2006/math" xmlns:v="urn:schemas-microsoft-com:vml" xmlns:wp14="http://schemas.microsoft.com/office/word/2010/wordprocessingDrawing" xmlns:wp="http://schemas.openxmlformats.org/drawingml/2006/wordprocessingDrawing" xmlns:w10="urn:schemas-microsoft-com:office:word" xmlns:w="http://schemas.openxmlformats.org/wordprocessingml/2006/main" xmlns:w14="http://schemas.microsoft.com/office/word/2010/wordml" xmlns:w15="http://schemas.microsoft.com/office/word/2012/wordml" xmlns:wpg="http://schemas.microsoft.com/office/word/2010/wordprocessingGroup" xmlns:wpi="http://schemas.microsoft.com/office/word/2010/wordprocessingInk" xmlns:wne="http://schemas.microsoft.com/office/word/2006/wordml" xmlns:wps="http://schemas.microsoft.com/office/word/2010/wordprocessingShape" mc:Ignorable="w14 w15 wp14">
-  <w:abstractNum w:abstractNumId="0" w15:restartNumberingAfterBreak="0">
+  <w:abstractNum w:abstractNumId="0">
     <w:nsid w:val="17D16636"/>
     <w:multiLevelType w:val="hybridMultilevel"/>
     <w:tmpl w:val="00C6153A"/>
@@ -9925,7 +10329,7 @@
       </w:rPr>
     </w:lvl>
   </w:abstractNum>
-  <w:abstractNum w:abstractNumId="1" w15:restartNumberingAfterBreak="0">
+  <w:abstractNum w:abstractNumId="1">
     <w:nsid w:val="22095A6F"/>
     <w:multiLevelType w:val="hybridMultilevel"/>
     <w:tmpl w:val="357EAD42"/>
@@ -10011,7 +10415,7 @@
       </w:pPr>
     </w:lvl>
   </w:abstractNum>
-  <w:abstractNum w:abstractNumId="2" w15:restartNumberingAfterBreak="0">
+  <w:abstractNum w:abstractNumId="2">
     <w:nsid w:val="3F944D79"/>
     <w:multiLevelType w:val="multilevel"/>
     <w:tmpl w:val="69E26B4A"/>
@@ -10124,7 +10528,7 @@
       </w:rPr>
     </w:lvl>
   </w:abstractNum>
-  <w:abstractNum w:abstractNumId="3" w15:restartNumberingAfterBreak="0">
+  <w:abstractNum w:abstractNumId="3">
     <w:nsid w:val="48785E27"/>
     <w:multiLevelType w:val="multilevel"/>
     <w:tmpl w:val="B01EE06A"/>
@@ -10167,7 +10571,7 @@
     <w:lvl w:ilvl="3">
       <w:start w:val="1"/>
       <w:numFmt w:val="decimal"/>
-      <w:pStyle w:val="Heading4"/>
+      <w:pStyle w:val="Balk4"/>
       <w:lvlText w:val="%1.%2.%3.%4"/>
       <w:lvlJc w:val="left"/>
       <w:pPr>
@@ -10177,7 +10581,7 @@
     <w:lvl w:ilvl="4">
       <w:start w:val="1"/>
       <w:numFmt w:val="decimal"/>
-      <w:pStyle w:val="Heading5"/>
+      <w:pStyle w:val="Balk5"/>
       <w:lvlText w:val="%1.%2.%3.%4.%5"/>
       <w:lvlJc w:val="left"/>
       <w:pPr>
@@ -10187,7 +10591,7 @@
     <w:lvl w:ilvl="5">
       <w:start w:val="1"/>
       <w:numFmt w:val="decimal"/>
-      <w:pStyle w:val="Heading6"/>
+      <w:pStyle w:val="Balk6"/>
       <w:lvlText w:val="%1.%2.%3.%4.%5.%6"/>
       <w:lvlJc w:val="left"/>
       <w:pPr>
@@ -10197,7 +10601,7 @@
     <w:lvl w:ilvl="6">
       <w:start w:val="1"/>
       <w:numFmt w:val="decimal"/>
-      <w:pStyle w:val="Heading7"/>
+      <w:pStyle w:val="Balk7"/>
       <w:lvlText w:val="%1.%2.%3.%4.%5.%6.%7"/>
       <w:lvlJc w:val="left"/>
       <w:pPr>
@@ -10207,7 +10611,7 @@
     <w:lvl w:ilvl="7">
       <w:start w:val="1"/>
       <w:numFmt w:val="decimal"/>
-      <w:pStyle w:val="Heading8"/>
+      <w:pStyle w:val="Balk8"/>
       <w:lvlText w:val="%1.%2.%3.%4.%5.%6.%7.%8"/>
       <w:lvlJc w:val="left"/>
       <w:pPr>
@@ -10217,7 +10621,7 @@
     <w:lvl w:ilvl="8">
       <w:start w:val="1"/>
       <w:numFmt w:val="decimal"/>
-      <w:pStyle w:val="Heading9"/>
+      <w:pStyle w:val="Balk9"/>
       <w:lvlText w:val="%1.%2.%3.%4.%5.%6.%7.%8.%9"/>
       <w:lvlJc w:val="left"/>
       <w:pPr>
@@ -10225,7 +10629,7 @@
       </w:pPr>
     </w:lvl>
   </w:abstractNum>
-  <w:abstractNum w:abstractNumId="4" w15:restartNumberingAfterBreak="0">
+  <w:abstractNum w:abstractNumId="4">
     <w:nsid w:val="49214135"/>
     <w:multiLevelType w:val="multilevel"/>
     <w:tmpl w:val="2806DB50"/>
@@ -10341,7 +10745,7 @@
       </w:rPr>
     </w:lvl>
   </w:abstractNum>
-  <w:abstractNum w:abstractNumId="5" w15:restartNumberingAfterBreak="0">
+  <w:abstractNum w:abstractNumId="5">
     <w:nsid w:val="4B2632CC"/>
     <w:multiLevelType w:val="hybridMultilevel"/>
     <w:tmpl w:val="BC105C1E"/>
@@ -10430,7 +10834,7 @@
       </w:pPr>
     </w:lvl>
   </w:abstractNum>
-  <w:abstractNum w:abstractNumId="6" w15:restartNumberingAfterBreak="0">
+  <w:abstractNum w:abstractNumId="6">
     <w:nsid w:val="51B433CD"/>
     <w:multiLevelType w:val="hybridMultilevel"/>
     <w:tmpl w:val="D696DDF4"/>
@@ -10543,7 +10947,7 @@
       </w:rPr>
     </w:lvl>
   </w:abstractNum>
-  <w:abstractNum w:abstractNumId="7" w15:restartNumberingAfterBreak="0">
+  <w:abstractNum w:abstractNumId="7">
     <w:nsid w:val="56C17D4D"/>
     <w:multiLevelType w:val="hybridMultilevel"/>
     <w:tmpl w:val="55F28B6C"/>
@@ -10656,7 +11060,7 @@
       </w:rPr>
     </w:lvl>
   </w:abstractNum>
-  <w:abstractNum w:abstractNumId="8" w15:restartNumberingAfterBreak="0">
+  <w:abstractNum w:abstractNumId="8">
     <w:nsid w:val="66730485"/>
     <w:multiLevelType w:val="hybridMultilevel"/>
     <w:tmpl w:val="05A6F066"/>
@@ -10769,7 +11173,7 @@
       </w:rPr>
     </w:lvl>
   </w:abstractNum>
-  <w:abstractNum w:abstractNumId="9" w15:restartNumberingAfterBreak="0">
+  <w:abstractNum w:abstractNumId="9">
     <w:nsid w:val="6B8D460F"/>
     <w:multiLevelType w:val="hybridMultilevel"/>
     <w:tmpl w:val="D110DCEE"/>
@@ -10882,7 +11286,7 @@
       </w:rPr>
     </w:lvl>
   </w:abstractNum>
-  <w:abstractNum w:abstractNumId="10" w15:restartNumberingAfterBreak="0">
+  <w:abstractNum w:abstractNumId="10">
     <w:nsid w:val="6EF62C67"/>
     <w:multiLevelType w:val="multilevel"/>
     <w:tmpl w:val="E128477C"/>
@@ -11000,7 +11404,7 @@
       </w:rPr>
     </w:lvl>
   </w:abstractNum>
-  <w:abstractNum w:abstractNumId="11" w15:restartNumberingAfterBreak="0">
+  <w:abstractNum w:abstractNumId="11">
     <w:nsid w:val="718B3FB8"/>
     <w:multiLevelType w:val="hybridMultilevel"/>
     <w:tmpl w:val="7A9AE486"/>
@@ -11113,7 +11517,7 @@
       </w:rPr>
     </w:lvl>
   </w:abstractNum>
-  <w:abstractNum w:abstractNumId="12" w15:restartNumberingAfterBreak="0">
+  <w:abstractNum w:abstractNumId="12">
     <w:nsid w:val="763D6337"/>
     <w:multiLevelType w:val="hybridMultilevel"/>
     <w:tmpl w:val="FFEA71DA"/>
@@ -11226,7 +11630,7 @@
       </w:rPr>
     </w:lvl>
   </w:abstractNum>
-  <w:abstractNum w:abstractNumId="13" w15:restartNumberingAfterBreak="0">
+  <w:abstractNum w:abstractNumId="13">
     <w:nsid w:val="76D807D5"/>
     <w:multiLevelType w:val="hybridMultilevel"/>
     <w:tmpl w:val="3CDACD62"/>
@@ -11339,7 +11743,7 @@
       </w:rPr>
     </w:lvl>
   </w:abstractNum>
-  <w:abstractNum w:abstractNumId="14" w15:restartNumberingAfterBreak="0">
+  <w:abstractNum w:abstractNumId="14">
     <w:nsid w:val="77B2271D"/>
     <w:multiLevelType w:val="hybridMultilevel"/>
     <w:tmpl w:val="2244FCEA"/>
@@ -11452,7 +11856,7 @@
       </w:rPr>
     </w:lvl>
   </w:abstractNum>
-  <w:abstractNum w:abstractNumId="15" w15:restartNumberingAfterBreak="0">
+  <w:abstractNum w:abstractNumId="15">
     <w:nsid w:val="78860698"/>
     <w:multiLevelType w:val="hybridMultilevel"/>
     <w:tmpl w:val="3E744E06"/>
@@ -12015,11 +12419,11 @@
       <w:lang w:val="en-GB"/>
     </w:rPr>
   </w:style>
-  <w:style w:type="paragraph" w:styleId="Heading1">
+  <w:style w:type="paragraph" w:styleId="Balk1">
     <w:name w:val="heading 1"/>
     <w:basedOn w:val="Normal"/>
     <w:next w:val="Normal"/>
-    <w:link w:val="Heading1Char"/>
+    <w:link w:val="Balk1Char"/>
     <w:uiPriority w:val="9"/>
     <w:qFormat/>
     <w:rsid w:val="00CD31D4"/>
@@ -12036,11 +12440,11 @@
       <w:szCs w:val="32"/>
     </w:rPr>
   </w:style>
-  <w:style w:type="paragraph" w:styleId="Heading2">
+  <w:style w:type="paragraph" w:styleId="Balk2">
     <w:name w:val="heading 2"/>
     <w:basedOn w:val="Normal"/>
     <w:next w:val="Normal"/>
-    <w:link w:val="Heading2Char"/>
+    <w:link w:val="Balk2Char"/>
     <w:uiPriority w:val="9"/>
     <w:unhideWhenUsed/>
     <w:qFormat/>
@@ -12058,11 +12462,11 @@
       <w:szCs w:val="26"/>
     </w:rPr>
   </w:style>
-  <w:style w:type="paragraph" w:styleId="Heading3">
+  <w:style w:type="paragraph" w:styleId="Balk3">
     <w:name w:val="heading 3"/>
     <w:basedOn w:val="Normal"/>
     <w:next w:val="Normal"/>
-    <w:link w:val="Heading3Char"/>
+    <w:link w:val="Balk3Char"/>
     <w:uiPriority w:val="9"/>
     <w:unhideWhenUsed/>
     <w:qFormat/>
@@ -12080,11 +12484,11 @@
       <w:szCs w:val="24"/>
     </w:rPr>
   </w:style>
-  <w:style w:type="paragraph" w:styleId="Heading4">
+  <w:style w:type="paragraph" w:styleId="Balk4">
     <w:name w:val="heading 4"/>
     <w:basedOn w:val="Normal"/>
     <w:next w:val="Normal"/>
-    <w:link w:val="Heading4Char"/>
+    <w:link w:val="Balk4Char"/>
     <w:uiPriority w:val="9"/>
     <w:semiHidden/>
     <w:unhideWhenUsed/>
@@ -12107,11 +12511,11 @@
       <w:color w:val="2E74B5" w:themeColor="accent1" w:themeShade="BF"/>
     </w:rPr>
   </w:style>
-  <w:style w:type="paragraph" w:styleId="Heading5">
+  <w:style w:type="paragraph" w:styleId="Balk5">
     <w:name w:val="heading 5"/>
     <w:basedOn w:val="Normal"/>
     <w:next w:val="Normal"/>
-    <w:link w:val="Heading5Char"/>
+    <w:link w:val="Balk5Char"/>
     <w:uiPriority w:val="9"/>
     <w:semiHidden/>
     <w:unhideWhenUsed/>
@@ -12132,11 +12536,11 @@
       <w:color w:val="2E74B5" w:themeColor="accent1" w:themeShade="BF"/>
     </w:rPr>
   </w:style>
-  <w:style w:type="paragraph" w:styleId="Heading6">
+  <w:style w:type="paragraph" w:styleId="Balk6">
     <w:name w:val="heading 6"/>
     <w:basedOn w:val="Normal"/>
     <w:next w:val="Normal"/>
-    <w:link w:val="Heading6Char"/>
+    <w:link w:val="Balk6Char"/>
     <w:uiPriority w:val="9"/>
     <w:semiHidden/>
     <w:unhideWhenUsed/>
@@ -12157,11 +12561,11 @@
       <w:color w:val="1F4D78" w:themeColor="accent1" w:themeShade="7F"/>
     </w:rPr>
   </w:style>
-  <w:style w:type="paragraph" w:styleId="Heading7">
+  <w:style w:type="paragraph" w:styleId="Balk7">
     <w:name w:val="heading 7"/>
     <w:basedOn w:val="Normal"/>
     <w:next w:val="Normal"/>
-    <w:link w:val="Heading7Char"/>
+    <w:link w:val="Balk7Char"/>
     <w:uiPriority w:val="9"/>
     <w:semiHidden/>
     <w:unhideWhenUsed/>
@@ -12184,11 +12588,11 @@
       <w:color w:val="1F4D78" w:themeColor="accent1" w:themeShade="7F"/>
     </w:rPr>
   </w:style>
-  <w:style w:type="paragraph" w:styleId="Heading8">
+  <w:style w:type="paragraph" w:styleId="Balk8">
     <w:name w:val="heading 8"/>
     <w:basedOn w:val="Normal"/>
     <w:next w:val="Normal"/>
-    <w:link w:val="Heading8Char"/>
+    <w:link w:val="Balk8Char"/>
     <w:uiPriority w:val="9"/>
     <w:semiHidden/>
     <w:unhideWhenUsed/>
@@ -12211,11 +12615,11 @@
       <w:szCs w:val="21"/>
     </w:rPr>
   </w:style>
-  <w:style w:type="paragraph" w:styleId="Heading9">
+  <w:style w:type="paragraph" w:styleId="Balk9">
     <w:name w:val="heading 9"/>
     <w:basedOn w:val="Normal"/>
     <w:next w:val="Normal"/>
-    <w:link w:val="Heading9Char"/>
+    <w:link w:val="Balk9Char"/>
     <w:uiPriority w:val="9"/>
     <w:semiHidden/>
     <w:unhideWhenUsed/>
@@ -12240,13 +12644,13 @@
       <w:szCs w:val="21"/>
     </w:rPr>
   </w:style>
-  <w:style w:type="character" w:default="1" w:styleId="DefaultParagraphFont">
+  <w:style w:type="character" w:default="1" w:styleId="VarsaylanParagrafYazTipi">
     <w:name w:val="Default Paragraph Font"/>
     <w:uiPriority w:val="1"/>
     <w:semiHidden/>
     <w:unhideWhenUsed/>
   </w:style>
-  <w:style w:type="table" w:default="1" w:styleId="TableNormal">
+  <w:style w:type="table" w:default="1" w:styleId="NormalTablo">
     <w:name w:val="Normal Table"/>
     <w:uiPriority w:val="99"/>
     <w:semiHidden/>
@@ -12261,13 +12665,13 @@
       </w:tblCellMar>
     </w:tblPr>
   </w:style>
-  <w:style w:type="numbering" w:default="1" w:styleId="NoList">
+  <w:style w:type="numbering" w:default="1" w:styleId="ListeYok">
     <w:name w:val="No List"/>
     <w:uiPriority w:val="99"/>
     <w:semiHidden/>
     <w:unhideWhenUsed/>
   </w:style>
-  <w:style w:type="paragraph" w:styleId="ListParagraph">
+  <w:style w:type="paragraph" w:styleId="ListeParagraf">
     <w:name w:val="List Paragraph"/>
     <w:basedOn w:val="Normal"/>
     <w:uiPriority w:val="34"/>
@@ -12278,10 +12682,10 @@
       <w:contextualSpacing/>
     </w:pPr>
   </w:style>
-  <w:style w:type="character" w:customStyle="1" w:styleId="Heading1Char">
-    <w:name w:val="Heading 1 Char"/>
-    <w:basedOn w:val="DefaultParagraphFont"/>
-    <w:link w:val="Heading1"/>
+  <w:style w:type="character" w:customStyle="1" w:styleId="Balk1Char">
+    <w:name w:val="Başlık 1 Char"/>
+    <w:basedOn w:val="VarsaylanParagrafYazTipi"/>
+    <w:link w:val="Balk1"/>
     <w:uiPriority w:val="9"/>
     <w:rsid w:val="00CD31D4"/>
     <w:rPr>
@@ -12291,10 +12695,10 @@
       <w:szCs w:val="32"/>
     </w:rPr>
   </w:style>
-  <w:style w:type="character" w:customStyle="1" w:styleId="Heading2Char">
-    <w:name w:val="Heading 2 Char"/>
-    <w:basedOn w:val="DefaultParagraphFont"/>
-    <w:link w:val="Heading2"/>
+  <w:style w:type="character" w:customStyle="1" w:styleId="Balk2Char">
+    <w:name w:val="Başlık 2 Char"/>
+    <w:basedOn w:val="VarsaylanParagrafYazTipi"/>
+    <w:link w:val="Balk2"/>
     <w:uiPriority w:val="9"/>
     <w:rsid w:val="00243D0F"/>
     <w:rPr>
@@ -12305,10 +12709,10 @@
       <w:lang w:val="en-GB"/>
     </w:rPr>
   </w:style>
-  <w:style w:type="character" w:customStyle="1" w:styleId="Heading3Char">
-    <w:name w:val="Heading 3 Char"/>
-    <w:basedOn w:val="DefaultParagraphFont"/>
-    <w:link w:val="Heading3"/>
+  <w:style w:type="character" w:customStyle="1" w:styleId="Balk3Char">
+    <w:name w:val="Başlık 3 Char"/>
+    <w:basedOn w:val="VarsaylanParagrafYazTipi"/>
+    <w:link w:val="Balk3"/>
     <w:uiPriority w:val="9"/>
     <w:rsid w:val="00CD31D4"/>
     <w:rPr>
@@ -12318,10 +12722,10 @@
       <w:szCs w:val="24"/>
     </w:rPr>
   </w:style>
-  <w:style w:type="character" w:customStyle="1" w:styleId="Heading4Char">
-    <w:name w:val="Heading 4 Char"/>
-    <w:basedOn w:val="DefaultParagraphFont"/>
-    <w:link w:val="Heading4"/>
+  <w:style w:type="character" w:customStyle="1" w:styleId="Balk4Char">
+    <w:name w:val="Başlık 4 Char"/>
+    <w:basedOn w:val="VarsaylanParagrafYazTipi"/>
+    <w:link w:val="Balk4"/>
     <w:uiPriority w:val="9"/>
     <w:semiHidden/>
     <w:rsid w:val="00CD31D4"/>
@@ -12333,10 +12737,10 @@
       <w:lang w:val="en-GB"/>
     </w:rPr>
   </w:style>
-  <w:style w:type="character" w:customStyle="1" w:styleId="Heading5Char">
-    <w:name w:val="Heading 5 Char"/>
-    <w:basedOn w:val="DefaultParagraphFont"/>
-    <w:link w:val="Heading5"/>
+  <w:style w:type="character" w:customStyle="1" w:styleId="Balk5Char">
+    <w:name w:val="Başlık 5 Char"/>
+    <w:basedOn w:val="VarsaylanParagrafYazTipi"/>
+    <w:link w:val="Balk5"/>
     <w:uiPriority w:val="9"/>
     <w:semiHidden/>
     <w:rsid w:val="00CD31D4"/>
@@ -12346,10 +12750,10 @@
       <w:lang w:val="en-GB"/>
     </w:rPr>
   </w:style>
-  <w:style w:type="character" w:customStyle="1" w:styleId="Heading6Char">
-    <w:name w:val="Heading 6 Char"/>
-    <w:basedOn w:val="DefaultParagraphFont"/>
-    <w:link w:val="Heading6"/>
+  <w:style w:type="character" w:customStyle="1" w:styleId="Balk6Char">
+    <w:name w:val="Başlık 6 Char"/>
+    <w:basedOn w:val="VarsaylanParagrafYazTipi"/>
+    <w:link w:val="Balk6"/>
     <w:uiPriority w:val="9"/>
     <w:semiHidden/>
     <w:rsid w:val="00CD31D4"/>
@@ -12359,10 +12763,10 @@
       <w:lang w:val="en-GB"/>
     </w:rPr>
   </w:style>
-  <w:style w:type="character" w:customStyle="1" w:styleId="Heading7Char">
-    <w:name w:val="Heading 7 Char"/>
-    <w:basedOn w:val="DefaultParagraphFont"/>
-    <w:link w:val="Heading7"/>
+  <w:style w:type="character" w:customStyle="1" w:styleId="Balk7Char">
+    <w:name w:val="Başlık 7 Char"/>
+    <w:basedOn w:val="VarsaylanParagrafYazTipi"/>
+    <w:link w:val="Balk7"/>
     <w:uiPriority w:val="9"/>
     <w:semiHidden/>
     <w:rsid w:val="00CD31D4"/>
@@ -12374,10 +12778,10 @@
       <w:lang w:val="en-GB"/>
     </w:rPr>
   </w:style>
-  <w:style w:type="character" w:customStyle="1" w:styleId="Heading8Char">
-    <w:name w:val="Heading 8 Char"/>
-    <w:basedOn w:val="DefaultParagraphFont"/>
-    <w:link w:val="Heading8"/>
+  <w:style w:type="character" w:customStyle="1" w:styleId="Balk8Char">
+    <w:name w:val="Başlık 8 Char"/>
+    <w:basedOn w:val="VarsaylanParagrafYazTipi"/>
+    <w:link w:val="Balk8"/>
     <w:uiPriority w:val="9"/>
     <w:semiHidden/>
     <w:rsid w:val="00CD31D4"/>
@@ -12389,10 +12793,10 @@
       <w:lang w:val="en-GB"/>
     </w:rPr>
   </w:style>
-  <w:style w:type="character" w:customStyle="1" w:styleId="Heading9Char">
-    <w:name w:val="Heading 9 Char"/>
-    <w:basedOn w:val="DefaultParagraphFont"/>
-    <w:link w:val="Heading9"/>
+  <w:style w:type="character" w:customStyle="1" w:styleId="Balk9Char">
+    <w:name w:val="Başlık 9 Char"/>
+    <w:basedOn w:val="VarsaylanParagrafYazTipi"/>
+    <w:link w:val="Balk9"/>
     <w:uiPriority w:val="9"/>
     <w:semiHidden/>
     <w:rsid w:val="00CD31D4"/>
@@ -12406,9 +12810,9 @@
       <w:lang w:val="en-GB"/>
     </w:rPr>
   </w:style>
-  <w:style w:type="character" w:styleId="PlaceholderText">
+  <w:style w:type="character" w:styleId="YerTutucuMetni">
     <w:name w:val="Placeholder Text"/>
-    <w:basedOn w:val="DefaultParagraphFont"/>
+    <w:basedOn w:val="VarsaylanParagrafYazTipi"/>
     <w:uiPriority w:val="99"/>
     <w:semiHidden/>
     <w:rsid w:val="005F1A39"/>
@@ -12416,10 +12820,10 @@
       <w:color w:val="808080"/>
     </w:rPr>
   </w:style>
-  <w:style w:type="paragraph" w:styleId="BalloonText">
+  <w:style w:type="paragraph" w:styleId="BalonMetni">
     <w:name w:val="Balloon Text"/>
     <w:basedOn w:val="Normal"/>
-    <w:link w:val="BalloonTextChar"/>
+    <w:link w:val="BalonMetniChar"/>
     <w:uiPriority w:val="99"/>
     <w:semiHidden/>
     <w:unhideWhenUsed/>
@@ -12434,10 +12838,10 @@
       <w:lang w:val="en-US"/>
     </w:rPr>
   </w:style>
-  <w:style w:type="character" w:customStyle="1" w:styleId="BalloonTextChar">
-    <w:name w:val="Balloon Text Char"/>
-    <w:basedOn w:val="DefaultParagraphFont"/>
-    <w:link w:val="BalloonText"/>
+  <w:style w:type="character" w:customStyle="1" w:styleId="BalonMetniChar">
+    <w:name w:val="Balon Metni Char"/>
+    <w:basedOn w:val="VarsaylanParagrafYazTipi"/>
+    <w:link w:val="BalonMetni"/>
     <w:uiPriority w:val="99"/>
     <w:semiHidden/>
     <w:rsid w:val="005F1A39"/>
@@ -12448,7 +12852,7 @@
       <w:lang w:val="en-US"/>
     </w:rPr>
   </w:style>
-  <w:style w:type="paragraph" w:styleId="Caption">
+  <w:style w:type="paragraph" w:styleId="ResimYazs">
     <w:name w:val="caption"/>
     <w:basedOn w:val="Normal"/>
     <w:next w:val="Normal"/>
@@ -12467,10 +12871,10 @@
       <w:lang w:val="en-US"/>
     </w:rPr>
   </w:style>
-  <w:style w:type="paragraph" w:styleId="Header">
+  <w:style w:type="paragraph" w:styleId="stbilgi">
     <w:name w:val="header"/>
     <w:basedOn w:val="Normal"/>
-    <w:link w:val="HeaderChar"/>
+    <w:link w:val="stbilgiChar"/>
     <w:uiPriority w:val="99"/>
     <w:unhideWhenUsed/>
     <w:rsid w:val="005F1A39"/>
@@ -12485,20 +12889,20 @@
       <w:lang w:val="en-US"/>
     </w:rPr>
   </w:style>
-  <w:style w:type="character" w:customStyle="1" w:styleId="HeaderChar">
-    <w:name w:val="Header Char"/>
-    <w:basedOn w:val="DefaultParagraphFont"/>
-    <w:link w:val="Header"/>
+  <w:style w:type="character" w:customStyle="1" w:styleId="stbilgiChar">
+    <w:name w:val="Üstbilgi Char"/>
+    <w:basedOn w:val="VarsaylanParagrafYazTipi"/>
+    <w:link w:val="stbilgi"/>
     <w:uiPriority w:val="99"/>
     <w:rsid w:val="005F1A39"/>
     <w:rPr>
       <w:lang w:val="en-US"/>
     </w:rPr>
   </w:style>
-  <w:style w:type="paragraph" w:styleId="Footer">
+  <w:style w:type="paragraph" w:styleId="Altbilgi">
     <w:name w:val="footer"/>
     <w:basedOn w:val="Normal"/>
-    <w:link w:val="FooterChar"/>
+    <w:link w:val="AltbilgiChar"/>
     <w:uiPriority w:val="99"/>
     <w:unhideWhenUsed/>
     <w:rsid w:val="005F1A39"/>
@@ -12513,10 +12917,10 @@
       <w:lang w:val="en-US"/>
     </w:rPr>
   </w:style>
-  <w:style w:type="character" w:customStyle="1" w:styleId="FooterChar">
-    <w:name w:val="Footer Char"/>
-    <w:basedOn w:val="DefaultParagraphFont"/>
-    <w:link w:val="Footer"/>
+  <w:style w:type="character" w:customStyle="1" w:styleId="AltbilgiChar">
+    <w:name w:val="Altbilgi Char"/>
+    <w:basedOn w:val="VarsaylanParagrafYazTipi"/>
+    <w:link w:val="Altbilgi"/>
     <w:uiPriority w:val="99"/>
     <w:rsid w:val="005F1A39"/>
     <w:rPr>
@@ -12544,7 +12948,7 @@
   </w:style>
   <w:style w:type="character" w:customStyle="1" w:styleId="IEEEParagraphChar">
     <w:name w:val="IEEE Paragraph Char"/>
-    <w:basedOn w:val="DefaultParagraphFont"/>
+    <w:basedOn w:val="VarsaylanParagrafYazTipi"/>
     <w:link w:val="IEEEParagraph"/>
     <w:rsid w:val="005F1A39"/>
     <w:rPr>
@@ -12554,7 +12958,7 @@
       <w:lang w:val="en-AU" w:eastAsia="zh-CN"/>
     </w:rPr>
   </w:style>
-  <w:style w:type="paragraph" w:styleId="TableofFigures">
+  <w:style w:type="paragraph" w:styleId="ekillerTablosu">
     <w:name w:val="table of figures"/>
     <w:basedOn w:val="Normal"/>
     <w:next w:val="Normal"/>
@@ -12568,9 +12972,9 @@
       <w:lang w:val="en-US"/>
     </w:rPr>
   </w:style>
-  <w:style w:type="character" w:styleId="Hyperlink">
+  <w:style w:type="character" w:styleId="Kpr">
     <w:name w:val="Hyperlink"/>
-    <w:basedOn w:val="DefaultParagraphFont"/>
+    <w:basedOn w:val="VarsaylanParagrafYazTipi"/>
     <w:uiPriority w:val="99"/>
     <w:unhideWhenUsed/>
     <w:rsid w:val="005F1A39"/>
@@ -12598,18 +13002,19 @@
   </w:style>
   <w:style w:type="character" w:customStyle="1" w:styleId="apple-converted-space">
     <w:name w:val="apple-converted-space"/>
-    <w:basedOn w:val="DefaultParagraphFont"/>
+    <w:basedOn w:val="VarsaylanParagrafYazTipi"/>
     <w:rsid w:val="00DF11FB"/>
   </w:style>
-  <w:style w:type="table" w:styleId="TableGrid">
+  <w:style w:type="table" w:styleId="TabloKlavuzu">
     <w:name w:val="Table Grid"/>
-    <w:basedOn w:val="TableNormal"/>
+    <w:basedOn w:val="NormalTablo"/>
     <w:uiPriority w:val="39"/>
     <w:rsid w:val="007A0AEF"/>
     <w:pPr>
       <w:spacing w:after="0" w:line="240" w:lineRule="auto"/>
     </w:pPr>
     <w:tblPr>
+      <w:tblInd w:w="0" w:type="dxa"/>
       <w:tblBorders>
         <w:top w:val="single" w:sz="4" w:space="0" w:color="auto"/>
         <w:left w:val="single" w:sz="4" w:space="0" w:color="auto"/>
@@ -12618,12 +13023,18 @@
         <w:insideH w:val="single" w:sz="4" w:space="0" w:color="auto"/>
         <w:insideV w:val="single" w:sz="4" w:space="0" w:color="auto"/>
       </w:tblBorders>
+      <w:tblCellMar>
+        <w:top w:w="0" w:type="dxa"/>
+        <w:left w:w="108" w:type="dxa"/>
+        <w:bottom w:w="0" w:type="dxa"/>
+        <w:right w:w="108" w:type="dxa"/>
+      </w:tblCellMar>
     </w:tblPr>
   </w:style>
   <w:style w:type="table" w:customStyle="1" w:styleId="TableGrid1">
     <w:name w:val="Table Grid1"/>
-    <w:basedOn w:val="TableNormal"/>
-    <w:next w:val="TableGrid"/>
+    <w:basedOn w:val="NormalTablo"/>
+    <w:next w:val="TabloKlavuzu"/>
     <w:uiPriority w:val="59"/>
     <w:rsid w:val="00DE3F33"/>
     <w:pPr>
@@ -12634,6 +13045,7 @@
       <w:lang w:eastAsia="tr-TR"/>
     </w:rPr>
     <w:tblPr>
+      <w:tblInd w:w="0" w:type="dxa"/>
       <w:tblBorders>
         <w:top w:val="single" w:sz="4" w:space="0" w:color="auto"/>
         <w:left w:val="single" w:sz="4" w:space="0" w:color="auto"/>
@@ -12642,9 +13054,15 @@
         <w:insideH w:val="single" w:sz="4" w:space="0" w:color="auto"/>
         <w:insideV w:val="single" w:sz="4" w:space="0" w:color="auto"/>
       </w:tblBorders>
+      <w:tblCellMar>
+        <w:top w:w="0" w:type="dxa"/>
+        <w:left w:w="108" w:type="dxa"/>
+        <w:bottom w:w="0" w:type="dxa"/>
+        <w:right w:w="108" w:type="dxa"/>
+      </w:tblCellMar>
     </w:tblPr>
   </w:style>
-  <w:style w:type="paragraph" w:styleId="TOC1">
+  <w:style w:type="paragraph" w:styleId="T1">
     <w:name w:val="toc 1"/>
     <w:basedOn w:val="Normal"/>
     <w:next w:val="Normal"/>
@@ -12660,7 +13078,7 @@
       <w:sz w:val="24"/>
     </w:rPr>
   </w:style>
-  <w:style w:type="paragraph" w:styleId="TOC2">
+  <w:style w:type="paragraph" w:styleId="T2">
     <w:name w:val="toc 2"/>
     <w:basedOn w:val="Normal"/>
     <w:next w:val="Normal"/>
@@ -12673,7 +13091,7 @@
       <w:ind w:left="220"/>
     </w:pPr>
   </w:style>
-  <w:style w:type="paragraph" w:styleId="TOC3">
+  <w:style w:type="paragraph" w:styleId="T3">
     <w:name w:val="toc 3"/>
     <w:basedOn w:val="Normal"/>
     <w:next w:val="Normal"/>
@@ -12686,9 +13104,9 @@
       <w:ind w:left="440"/>
     </w:pPr>
   </w:style>
-  <w:style w:type="character" w:styleId="Emphasis">
+  <w:style w:type="character" w:styleId="Vurgu">
     <w:name w:val="Emphasis"/>
-    <w:basedOn w:val="DefaultParagraphFont"/>
+    <w:basedOn w:val="VarsaylanParagrafYazTipi"/>
     <w:uiPriority w:val="20"/>
     <w:qFormat/>
     <w:rsid w:val="005D1517"/>
@@ -12699,7 +13117,7 @@
   </w:style>
   <w:style w:type="table" w:customStyle="1" w:styleId="GridTable1Light1">
     <w:name w:val="Grid Table 1 Light1"/>
-    <w:basedOn w:val="TableNormal"/>
+    <w:basedOn w:val="NormalTablo"/>
     <w:uiPriority w:val="46"/>
     <w:rsid w:val="00D876AB"/>
     <w:pPr>
@@ -12708,6 +13126,7 @@
     <w:tblPr>
       <w:tblStyleRowBandSize w:val="1"/>
       <w:tblStyleColBandSize w:val="1"/>
+      <w:tblInd w:w="0" w:type="dxa"/>
       <w:tblBorders>
         <w:top w:val="single" w:sz="4" w:space="0" w:color="999999" w:themeColor="text1" w:themeTint="66"/>
         <w:left w:val="single" w:sz="4" w:space="0" w:color="999999" w:themeColor="text1" w:themeTint="66"/>
@@ -12716,6 +13135,12 @@
         <w:insideH w:val="single" w:sz="4" w:space="0" w:color="999999" w:themeColor="text1" w:themeTint="66"/>
         <w:insideV w:val="single" w:sz="4" w:space="0" w:color="999999" w:themeColor="text1" w:themeTint="66"/>
       </w:tblBorders>
+      <w:tblCellMar>
+        <w:top w:w="0" w:type="dxa"/>
+        <w:left w:w="108" w:type="dxa"/>
+        <w:bottom w:w="0" w:type="dxa"/>
+        <w:right w:w="108" w:type="dxa"/>
+      </w:tblCellMar>
     </w:tblPr>
     <w:tblStylePr w:type="firstRow">
       <w:rPr>
@@ -12756,7 +13181,7 @@
   </w:style>
   <w:style w:type="table" w:customStyle="1" w:styleId="GridTable21">
     <w:name w:val="Grid Table 21"/>
-    <w:basedOn w:val="TableNormal"/>
+    <w:basedOn w:val="NormalTablo"/>
     <w:uiPriority w:val="47"/>
     <w:rsid w:val="00D876AB"/>
     <w:pPr>
@@ -12765,12 +13190,19 @@
     <w:tblPr>
       <w:tblStyleRowBandSize w:val="1"/>
       <w:tblStyleColBandSize w:val="1"/>
+      <w:tblInd w:w="0" w:type="dxa"/>
       <w:tblBorders>
         <w:top w:val="single" w:sz="2" w:space="0" w:color="666666" w:themeColor="text1" w:themeTint="99"/>
         <w:bottom w:val="single" w:sz="2" w:space="0" w:color="666666" w:themeColor="text1" w:themeTint="99"/>
         <w:insideH w:val="single" w:sz="2" w:space="0" w:color="666666" w:themeColor="text1" w:themeTint="99"/>
         <w:insideV w:val="single" w:sz="2" w:space="0" w:color="666666" w:themeColor="text1" w:themeTint="99"/>
       </w:tblBorders>
+      <w:tblCellMar>
+        <w:top w:w="0" w:type="dxa"/>
+        <w:left w:w="108" w:type="dxa"/>
+        <w:bottom w:w="0" w:type="dxa"/>
+        <w:right w:w="108" w:type="dxa"/>
+      </w:tblCellMar>
     </w:tblPr>
     <w:tblStylePr w:type="firstRow">
       <w:rPr>
@@ -12831,7 +13263,7 @@
   </w:style>
   <w:style w:type="table" w:customStyle="1" w:styleId="ListTable31">
     <w:name w:val="List Table 31"/>
-    <w:basedOn w:val="TableNormal"/>
+    <w:basedOn w:val="NormalTablo"/>
     <w:uiPriority w:val="48"/>
     <w:rsid w:val="00D876AB"/>
     <w:pPr>
@@ -12840,12 +13272,19 @@
     <w:tblPr>
       <w:tblStyleRowBandSize w:val="1"/>
       <w:tblStyleColBandSize w:val="1"/>
+      <w:tblInd w:w="0" w:type="dxa"/>
       <w:tblBorders>
         <w:top w:val="single" w:sz="4" w:space="0" w:color="000000" w:themeColor="text1"/>
         <w:left w:val="single" w:sz="4" w:space="0" w:color="000000" w:themeColor="text1"/>
         <w:bottom w:val="single" w:sz="4" w:space="0" w:color="000000" w:themeColor="text1"/>
         <w:right w:val="single" w:sz="4" w:space="0" w:color="000000" w:themeColor="text1"/>
       </w:tblBorders>
+      <w:tblCellMar>
+        <w:top w:w="0" w:type="dxa"/>
+        <w:left w:w="108" w:type="dxa"/>
+        <w:bottom w:w="0" w:type="dxa"/>
+        <w:right w:w="108" w:type="dxa"/>
+      </w:tblCellMar>
     </w:tblPr>
     <w:tblStylePr w:type="firstRow">
       <w:rPr>
@@ -12955,7 +13394,7 @@
   </w:style>
   <w:style w:type="table" w:customStyle="1" w:styleId="PlainTable31">
     <w:name w:val="Plain Table 31"/>
-    <w:basedOn w:val="TableNormal"/>
+    <w:basedOn w:val="NormalTablo"/>
     <w:uiPriority w:val="43"/>
     <w:rsid w:val="00D876AB"/>
     <w:pPr>
@@ -12964,6 +13403,13 @@
     <w:tblPr>
       <w:tblStyleRowBandSize w:val="1"/>
       <w:tblStyleColBandSize w:val="1"/>
+      <w:tblInd w:w="0" w:type="dxa"/>
+      <w:tblCellMar>
+        <w:top w:w="0" w:type="dxa"/>
+        <w:left w:w="108" w:type="dxa"/>
+        <w:bottom w:w="0" w:type="dxa"/>
+        <w:right w:w="108" w:type="dxa"/>
+      </w:tblCellMar>
     </w:tblPr>
     <w:tblStylePr w:type="firstRow">
       <w:rPr>
@@ -13048,7 +13494,7 @@
   </w:style>
   <w:style w:type="table" w:customStyle="1" w:styleId="PlainTable11">
     <w:name w:val="Plain Table 11"/>
-    <w:basedOn w:val="TableNormal"/>
+    <w:basedOn w:val="NormalTablo"/>
     <w:uiPriority w:val="41"/>
     <w:rsid w:val="00D876AB"/>
     <w:pPr>
@@ -13057,6 +13503,7 @@
     <w:tblPr>
       <w:tblStyleRowBandSize w:val="1"/>
       <w:tblStyleColBandSize w:val="1"/>
+      <w:tblInd w:w="0" w:type="dxa"/>
       <w:tblBorders>
         <w:top w:val="single" w:sz="4" w:space="0" w:color="BFBFBF" w:themeColor="background1" w:themeShade="BF"/>
         <w:left w:val="single" w:sz="4" w:space="0" w:color="BFBFBF" w:themeColor="background1" w:themeShade="BF"/>
@@ -13065,6 +13512,12 @@
         <w:insideH w:val="single" w:sz="4" w:space="0" w:color="BFBFBF" w:themeColor="background1" w:themeShade="BF"/>
         <w:insideV w:val="single" w:sz="4" w:space="0" w:color="BFBFBF" w:themeColor="background1" w:themeShade="BF"/>
       </w:tblBorders>
+      <w:tblCellMar>
+        <w:top w:w="0" w:type="dxa"/>
+        <w:left w:w="108" w:type="dxa"/>
+        <w:bottom w:w="0" w:type="dxa"/>
+        <w:right w:w="108" w:type="dxa"/>
+      </w:tblCellMar>
     </w:tblPr>
     <w:tblStylePr w:type="firstRow">
       <w:rPr>
@@ -13111,7 +13564,7 @@
   </w:style>
   <w:style w:type="table" w:customStyle="1" w:styleId="GridTable1Light-Accent31">
     <w:name w:val="Grid Table 1 Light - Accent 31"/>
-    <w:basedOn w:val="TableNormal"/>
+    <w:basedOn w:val="NormalTablo"/>
     <w:uiPriority w:val="46"/>
     <w:rsid w:val="00D876AB"/>
     <w:pPr>
@@ -13120,6 +13573,7 @@
     <w:tblPr>
       <w:tblStyleRowBandSize w:val="1"/>
       <w:tblStyleColBandSize w:val="1"/>
+      <w:tblInd w:w="0" w:type="dxa"/>
       <w:tblBorders>
         <w:top w:val="single" w:sz="4" w:space="0" w:color="DBDBDB" w:themeColor="accent3" w:themeTint="66"/>
         <w:left w:val="single" w:sz="4" w:space="0" w:color="DBDBDB" w:themeColor="accent3" w:themeTint="66"/>
@@ -13128,6 +13582,12 @@
         <w:insideH w:val="single" w:sz="4" w:space="0" w:color="DBDBDB" w:themeColor="accent3" w:themeTint="66"/>
         <w:insideV w:val="single" w:sz="4" w:space="0" w:color="DBDBDB" w:themeColor="accent3" w:themeTint="66"/>
       </w:tblBorders>
+      <w:tblCellMar>
+        <w:top w:w="0" w:type="dxa"/>
+        <w:left w:w="108" w:type="dxa"/>
+        <w:bottom w:w="0" w:type="dxa"/>
+        <w:right w:w="108" w:type="dxa"/>
+      </w:tblCellMar>
     </w:tblPr>
     <w:tblStylePr w:type="firstRow">
       <w:rPr>
@@ -13166,9 +13626,9 @@
       </w:rPr>
     </w:tblStylePr>
   </w:style>
-  <w:style w:type="character" w:styleId="CommentReference">
+  <w:style w:type="character" w:styleId="AklamaBavurusu">
     <w:name w:val="annotation reference"/>
-    <w:basedOn w:val="DefaultParagraphFont"/>
+    <w:basedOn w:val="VarsaylanParagrafYazTipi"/>
     <w:uiPriority w:val="99"/>
     <w:semiHidden/>
     <w:unhideWhenUsed/>
@@ -13178,10 +13638,10 @@
       <w:szCs w:val="16"/>
     </w:rPr>
   </w:style>
-  <w:style w:type="paragraph" w:styleId="CommentText">
+  <w:style w:type="paragraph" w:styleId="AklamaMetni">
     <w:name w:val="annotation text"/>
     <w:basedOn w:val="Normal"/>
-    <w:link w:val="CommentTextChar"/>
+    <w:link w:val="AklamaMetniChar"/>
     <w:uiPriority w:val="99"/>
     <w:semiHidden/>
     <w:unhideWhenUsed/>
@@ -13194,10 +13654,10 @@
       <w:szCs w:val="20"/>
     </w:rPr>
   </w:style>
-  <w:style w:type="character" w:customStyle="1" w:styleId="CommentTextChar">
-    <w:name w:val="Comment Text Char"/>
-    <w:basedOn w:val="DefaultParagraphFont"/>
-    <w:link w:val="CommentText"/>
+  <w:style w:type="character" w:customStyle="1" w:styleId="AklamaMetniChar">
+    <w:name w:val="Açıklama Metni Char"/>
+    <w:basedOn w:val="VarsaylanParagrafYazTipi"/>
+    <w:link w:val="AklamaMetni"/>
     <w:uiPriority w:val="99"/>
     <w:semiHidden/>
     <w:rsid w:val="00161D22"/>
@@ -13207,11 +13667,11 @@
       <w:lang w:val="en-GB"/>
     </w:rPr>
   </w:style>
-  <w:style w:type="paragraph" w:styleId="CommentSubject">
+  <w:style w:type="paragraph" w:styleId="AklamaKonusu">
     <w:name w:val="annotation subject"/>
-    <w:basedOn w:val="CommentText"/>
-    <w:next w:val="CommentText"/>
-    <w:link w:val="CommentSubjectChar"/>
+    <w:basedOn w:val="AklamaMetni"/>
+    <w:next w:val="AklamaMetni"/>
+    <w:link w:val="AklamaKonusuChar"/>
     <w:uiPriority w:val="99"/>
     <w:semiHidden/>
     <w:unhideWhenUsed/>
@@ -13221,10 +13681,10 @@
       <w:bCs/>
     </w:rPr>
   </w:style>
-  <w:style w:type="character" w:customStyle="1" w:styleId="CommentSubjectChar">
-    <w:name w:val="Comment Subject Char"/>
-    <w:basedOn w:val="CommentTextChar"/>
-    <w:link w:val="CommentSubject"/>
+  <w:style w:type="character" w:customStyle="1" w:styleId="AklamaKonusuChar">
+    <w:name w:val="Açıklama Konusu Char"/>
+    <w:basedOn w:val="AklamaMetniChar"/>
+    <w:link w:val="AklamaKonusu"/>
     <w:uiPriority w:val="99"/>
     <w:semiHidden/>
     <w:rsid w:val="00161D22"/>
@@ -13236,7 +13696,7 @@
       <w:lang w:val="en-GB"/>
     </w:rPr>
   </w:style>
-  <w:style w:type="paragraph" w:styleId="Revision">
+  <w:style w:type="paragraph" w:styleId="Dzeltme">
     <w:name w:val="Revision"/>
     <w:hidden/>
     <w:uiPriority w:val="99"/>
@@ -13249,10 +13709,10 @@
       <w:lang w:val="en-GB"/>
     </w:rPr>
   </w:style>
-  <w:style w:type="paragraph" w:styleId="HTMLPreformatted">
+  <w:style w:type="paragraph" w:styleId="HTMLncedenBiimlendirilmi">
     <w:name w:val="HTML Preformatted"/>
     <w:basedOn w:val="Normal"/>
-    <w:link w:val="HTMLPreformattedChar"/>
+    <w:link w:val="HTMLncedenBiimlendirilmiChar"/>
     <w:uiPriority w:val="99"/>
     <w:unhideWhenUsed/>
     <w:rsid w:val="00B4563B"/>
@@ -13284,10 +13744,10 @@
       <w:lang w:val="tr-TR" w:eastAsia="tr-TR"/>
     </w:rPr>
   </w:style>
-  <w:style w:type="character" w:customStyle="1" w:styleId="HTMLPreformattedChar">
-    <w:name w:val="HTML Preformatted Char"/>
-    <w:basedOn w:val="DefaultParagraphFont"/>
-    <w:link w:val="HTMLPreformatted"/>
+  <w:style w:type="character" w:customStyle="1" w:styleId="HTMLncedenBiimlendirilmiChar">
+    <w:name w:val="HTML Önceden Biçimlendirilmiş Char"/>
+    <w:basedOn w:val="VarsaylanParagrafYazTipi"/>
+    <w:link w:val="HTMLncedenBiimlendirilmi"/>
     <w:uiPriority w:val="99"/>
     <w:rsid w:val="00B4563B"/>
     <w:rPr>
@@ -13297,9 +13757,9 @@
       <w:lang w:eastAsia="tr-TR"/>
     </w:rPr>
   </w:style>
-  <w:style w:type="character" w:styleId="FollowedHyperlink">
+  <w:style w:type="character" w:styleId="zlenenKpr">
     <w:name w:val="FollowedHyperlink"/>
-    <w:basedOn w:val="DefaultParagraphFont"/>
+    <w:basedOn w:val="VarsaylanParagrafYazTipi"/>
     <w:uiPriority w:val="99"/>
     <w:semiHidden/>
     <w:unhideWhenUsed/>
@@ -13311,14 +13771,15 @@
   </w:style>
   <w:style w:type="table" w:customStyle="1" w:styleId="TableGrid2">
     <w:name w:val="Table Grid2"/>
-    <w:basedOn w:val="TableNormal"/>
-    <w:next w:val="TableGrid"/>
+    <w:basedOn w:val="NormalTablo"/>
+    <w:next w:val="TabloKlavuzu"/>
     <w:uiPriority w:val="39"/>
     <w:rsid w:val="00D4249F"/>
     <w:pPr>
       <w:spacing w:after="0" w:line="240" w:lineRule="auto"/>
     </w:pPr>
     <w:tblPr>
+      <w:tblInd w:w="0" w:type="dxa"/>
       <w:tblBorders>
         <w:top w:val="single" w:sz="4" w:space="0" w:color="auto"/>
         <w:left w:val="single" w:sz="4" w:space="0" w:color="auto"/>
@@ -13327,11 +13788,17 @@
         <w:insideH w:val="single" w:sz="4" w:space="0" w:color="auto"/>
         <w:insideV w:val="single" w:sz="4" w:space="0" w:color="auto"/>
       </w:tblBorders>
+      <w:tblCellMar>
+        <w:top w:w="0" w:type="dxa"/>
+        <w:left w:w="108" w:type="dxa"/>
+        <w:bottom w:w="0" w:type="dxa"/>
+        <w:right w:w="108" w:type="dxa"/>
+      </w:tblCellMar>
     </w:tblPr>
   </w:style>
-  <w:style w:type="character" w:styleId="Strong">
+  <w:style w:type="character" w:styleId="Gl">
     <w:name w:val="Strong"/>
-    <w:basedOn w:val="DefaultParagraphFont"/>
+    <w:basedOn w:val="VarsaylanParagrafYazTipi"/>
     <w:uiPriority w:val="22"/>
     <w:qFormat/>
     <w:rsid w:val="004C5AC3"/>
@@ -13609,7 +14076,7 @@
 </file>
 
 <file path=customXml/itemProps1.xml><?xml version="1.0" encoding="utf-8"?>
-<ds:datastoreItem xmlns:ds="http://schemas.openxmlformats.org/officeDocument/2006/customXml" ds:itemID="{62BA93E7-2936-4B33-A22F-571FF8D4E939}">
+<ds:datastoreItem xmlns:ds="http://schemas.openxmlformats.org/officeDocument/2006/customXml" ds:itemID="{C9D373D6-BBF1-4FC3-A5E4-F12BEEC09B07}">
   <ds:schemaRefs>
     <ds:schemaRef ds:uri="http://schemas.openxmlformats.org/officeDocument/2006/bibliography"/>
   </ds:schemaRefs>

</xml_diff>